<commit_message>
update installation manual with sample bashprof
</commit_message>
<xml_diff>
--- a/ogre_installation_prereqs.docx
+++ b/ogre_installation_prereqs.docx
@@ -1,6 +1,6 @@
 
 <file path=word/document.xml><?xml version="1.0" encoding="utf-8"?>
-<w:document xmlns:wpc="http://schemas.microsoft.com/office/word/2010/wordprocessingCanvas" xmlns:cx="http://schemas.microsoft.com/office/drawing/2014/chartex" xmlns:cx1="http://schemas.microsoft.com/office/drawing/2015/9/8/chartex" xmlns:mc="http://schemas.openxmlformats.org/markup-compatibility/2006" xmlns:o="urn:schemas-microsoft-com:office:office" xmlns:r="http://schemas.openxmlformats.org/officeDocument/2006/relationships" xmlns:m="http://schemas.openxmlformats.org/officeDocument/2006/math" xmlns:v="urn:schemas-microsoft-com:vml" xmlns:wp14="http://schemas.microsoft.com/office/word/2010/wordprocessingDrawing" xmlns:wp="http://schemas.openxmlformats.org/drawingml/2006/wordprocessingDrawing" xmlns:w10="urn:schemas-microsoft-com:office:word" xmlns:w="http://schemas.openxmlformats.org/wordprocessingml/2006/main" xmlns:w14="http://schemas.microsoft.com/office/word/2010/wordml" xmlns:w15="http://schemas.microsoft.com/office/word/2012/wordml" xmlns:w16se="http://schemas.microsoft.com/office/word/2015/wordml/symex" xmlns:wpg="http://schemas.microsoft.com/office/word/2010/wordprocessingGroup" xmlns:wpi="http://schemas.microsoft.com/office/word/2010/wordprocessingInk" xmlns:wne="http://schemas.microsoft.com/office/word/2006/wordml" xmlns:wps="http://schemas.microsoft.com/office/word/2010/wordprocessingShape" mc:Ignorable="w14 w15 w16se wp14">
+<w:document xmlns:wpc="http://schemas.microsoft.com/office/word/2010/wordprocessingCanvas" xmlns:cx="http://schemas.microsoft.com/office/drawing/2014/chartex" xmlns:cx1="http://schemas.microsoft.com/office/drawing/2015/9/8/chartex" xmlns:cx2="http://schemas.microsoft.com/office/drawing/2015/10/21/chartex" xmlns:cx3="http://schemas.microsoft.com/office/drawing/2016/5/9/chartex" xmlns:cx4="http://schemas.microsoft.com/office/drawing/2016/5/10/chartex" xmlns:cx5="http://schemas.microsoft.com/office/drawing/2016/5/11/chartex" xmlns:cx6="http://schemas.microsoft.com/office/drawing/2016/5/12/chartex" xmlns:cx7="http://schemas.microsoft.com/office/drawing/2016/5/13/chartex" xmlns:cx8="http://schemas.microsoft.com/office/drawing/2016/5/14/chartex" xmlns:mc="http://schemas.openxmlformats.org/markup-compatibility/2006" xmlns:aink="http://schemas.microsoft.com/office/drawing/2016/ink" xmlns:am3d="http://schemas.microsoft.com/office/drawing/2017/model3d" xmlns:o="urn:schemas-microsoft-com:office:office" xmlns:oel="http://schemas.microsoft.com/office/2019/extlst" xmlns:r="http://schemas.openxmlformats.org/officeDocument/2006/relationships" xmlns:m="http://schemas.openxmlformats.org/officeDocument/2006/math" xmlns:v="urn:schemas-microsoft-com:vml" xmlns:wp14="http://schemas.microsoft.com/office/word/2010/wordprocessingDrawing" xmlns:wp="http://schemas.openxmlformats.org/drawingml/2006/wordprocessingDrawing" xmlns:w10="urn:schemas-microsoft-com:office:word" xmlns:w="http://schemas.openxmlformats.org/wordprocessingml/2006/main" xmlns:w14="http://schemas.microsoft.com/office/word/2010/wordml" xmlns:w15="http://schemas.microsoft.com/office/word/2012/wordml" xmlns:w16cex="http://schemas.microsoft.com/office/word/2018/wordml/cex" xmlns:w16cid="http://schemas.microsoft.com/office/word/2016/wordml/cid" xmlns:w16="http://schemas.microsoft.com/office/word/2018/wordml" xmlns:w16sdtdh="http://schemas.microsoft.com/office/word/2020/wordml/sdtdatahash" xmlns:w16se="http://schemas.microsoft.com/office/word/2015/wordml/symex" xmlns:wpg="http://schemas.microsoft.com/office/word/2010/wordprocessingGroup" xmlns:wpi="http://schemas.microsoft.com/office/word/2010/wordprocessingInk" xmlns:wne="http://schemas.microsoft.com/office/word/2006/wordml" xmlns:wps="http://schemas.microsoft.com/office/word/2010/wordprocessingShape" mc:Ignorable="w14 w15 w16se w16cid w16 w16cex w16sdtdh wp14">
   <w:body>
     <w:p>
       <w:pPr>
@@ -33,27 +33,25 @@
         <w:rPr>
           <w:bCs/>
         </w:rPr>
-        <w:t xml:space="preserve">This </w:t>
-      </w:r>
-      <w:proofErr w:type="spellStart"/>
-      <w:r>
-        <w:rPr>
-          <w:bCs/>
-        </w:rPr>
-        <w:t>filelists</w:t>
-      </w:r>
-      <w:proofErr w:type="spellEnd"/>
-      <w:r>
-        <w:rPr>
-          <w:bCs/>
-        </w:rPr>
-        <w:t xml:space="preserve"> all</w:t>
-      </w:r>
-      <w:r>
-        <w:rPr>
-          <w:bCs/>
-        </w:rPr>
-        <w:t xml:space="preserve"> of the prerequisites for OGRE</w:t>
+        <w:t>This file</w:t>
+      </w:r>
+      <w:r>
+        <w:rPr>
+          <w:bCs/>
+        </w:rPr>
+        <w:t xml:space="preserve"> </w:t>
+      </w:r>
+      <w:r>
+        <w:rPr>
+          <w:bCs/>
+        </w:rPr>
+        <w:t xml:space="preserve">lists all of the prerequisites for </w:t>
+      </w:r>
+      <w:r>
+        <w:rPr>
+          <w:bCs/>
+        </w:rPr>
+        <w:t>OGRE</w:t>
       </w:r>
       <w:r>
         <w:rPr>
@@ -73,7 +71,31 @@
         <w:rPr>
           <w:bCs/>
         </w:rPr>
-        <w:t>Last updated September 18, 2023.</w:t>
+        <w:t xml:space="preserve">Last updated </w:t>
+      </w:r>
+      <w:r>
+        <w:rPr>
+          <w:bCs/>
+        </w:rPr>
+        <w:t>October</w:t>
+      </w:r>
+      <w:r>
+        <w:rPr>
+          <w:bCs/>
+        </w:rPr>
+        <w:t xml:space="preserve"> </w:t>
+      </w:r>
+      <w:r>
+        <w:rPr>
+          <w:bCs/>
+        </w:rPr>
+        <w:t>9</w:t>
+      </w:r>
+      <w:r>
+        <w:rPr>
+          <w:bCs/>
+        </w:rPr>
+        <w:t>, 2023.</w:t>
       </w:r>
     </w:p>
     <w:p>
@@ -120,8 +142,6 @@
         </w:rPr>
         <w:t>: python.org/downloads</w:t>
       </w:r>
-      <w:bookmarkStart w:id="0" w:name="_GoBack"/>
-      <w:bookmarkEnd w:id="0"/>
     </w:p>
     <w:p>
       <w:pPr>
@@ -175,7 +195,6 @@
         </w:rPr>
         <w:t xml:space="preserve">% </w:t>
       </w:r>
-      <w:proofErr w:type="spellStart"/>
       <w:r>
         <w:rPr>
           <w:bCs/>
@@ -190,16 +209,7 @@
           <w:sz w:val="18"/>
           <w:szCs w:val="18"/>
         </w:rPr>
-        <w:t>code</w:t>
-      </w:r>
-      <w:proofErr w:type="spellEnd"/>
-      <w:r>
-        <w:rPr>
-          <w:bCs/>
-          <w:sz w:val="18"/>
-          <w:szCs w:val="18"/>
-        </w:rPr>
-        <w:t>-select -</w:t>
+        <w:t>code-select -</w:t>
       </w:r>
       <w:r>
         <w:rPr>
@@ -230,16 +240,8 @@
         <w:rPr>
           <w:bCs/>
         </w:rPr>
-        <w:t xml:space="preserve">If you are working remotely, such as from </w:t>
-      </w:r>
-      <w:proofErr w:type="spellStart"/>
-      <w:r>
-        <w:rPr>
-          <w:bCs/>
-        </w:rPr>
-        <w:t>MobaXterm</w:t>
-      </w:r>
-      <w:proofErr w:type="spellEnd"/>
+        <w:t>If you are working remotely, such as from MobaXterm</w:t>
+      </w:r>
     </w:p>
     <w:p>
       <w:pPr>
@@ -257,25 +259,7 @@
           <w:sz w:val="18"/>
           <w:szCs w:val="18"/>
         </w:rPr>
-        <w:t>% touch /</w:t>
-      </w:r>
-      <w:proofErr w:type="spellStart"/>
-      <w:r>
-        <w:rPr>
-          <w:bCs/>
-          <w:sz w:val="18"/>
-          <w:szCs w:val="18"/>
-        </w:rPr>
-        <w:t>tmp</w:t>
-      </w:r>
-      <w:proofErr w:type="spellEnd"/>
-      <w:r>
-        <w:rPr>
-          <w:bCs/>
-          <w:sz w:val="18"/>
-          <w:szCs w:val="18"/>
-        </w:rPr>
-        <w:t>/.com.apple.dt.CommandLineTools.installondemand.in-progress;</w:t>
+        <w:t>% touch /tmp/.com.apple.dt.CommandLineTools.installondemand.in-progress;</w:t>
       </w:r>
     </w:p>
     <w:p>
@@ -294,71 +278,7 @@
           <w:sz w:val="18"/>
           <w:szCs w:val="18"/>
         </w:rPr>
-        <w:t>% PROD=$(</w:t>
-      </w:r>
-      <w:proofErr w:type="spellStart"/>
-      <w:r>
-        <w:rPr>
-          <w:bCs/>
-          <w:sz w:val="18"/>
-          <w:szCs w:val="18"/>
-        </w:rPr>
-        <w:t>softwareupdate</w:t>
-      </w:r>
-      <w:proofErr w:type="spellEnd"/>
-      <w:r>
-        <w:rPr>
-          <w:bCs/>
-          <w:sz w:val="18"/>
-          <w:szCs w:val="18"/>
-        </w:rPr>
-        <w:t xml:space="preserve"> -l | </w:t>
-      </w:r>
-      <w:proofErr w:type="spellStart"/>
-      <w:r>
-        <w:rPr>
-          <w:bCs/>
-          <w:sz w:val="18"/>
-          <w:szCs w:val="18"/>
-        </w:rPr>
-        <w:t>grep</w:t>
-      </w:r>
-      <w:proofErr w:type="spellEnd"/>
-      <w:r>
-        <w:rPr>
-          <w:bCs/>
-          <w:sz w:val="18"/>
-          <w:szCs w:val="18"/>
-        </w:rPr>
-        <w:t xml:space="preserve"> "\*.*Command Line" | tail -n 1 | </w:t>
-      </w:r>
-      <w:proofErr w:type="spellStart"/>
-      <w:proofErr w:type="gramStart"/>
-      <w:r>
-        <w:rPr>
-          <w:bCs/>
-          <w:sz w:val="18"/>
-          <w:szCs w:val="18"/>
-        </w:rPr>
-        <w:t>sed</w:t>
-      </w:r>
-      <w:proofErr w:type="spellEnd"/>
-      <w:r>
-        <w:rPr>
-          <w:bCs/>
-          <w:sz w:val="18"/>
-          <w:szCs w:val="18"/>
-        </w:rPr>
-        <w:t xml:space="preserve"> 's</w:t>
-      </w:r>
-      <w:proofErr w:type="gramEnd"/>
-      <w:r>
-        <w:rPr>
-          <w:bCs/>
-          <w:sz w:val="18"/>
-          <w:szCs w:val="18"/>
-        </w:rPr>
-        <w:t>/^[^C]* //')</w:t>
+        <w:t>% PROD=$(softwareupdate -l | grep "\*.*Command Line" | tail -n 1 | sed 's/^[^C]* //')</w:t>
       </w:r>
     </w:p>
     <w:p>
@@ -374,43 +294,7 @@
           <w:sz w:val="18"/>
           <w:szCs w:val="18"/>
         </w:rPr>
-        <w:t xml:space="preserve">% </w:t>
-      </w:r>
-      <w:proofErr w:type="spellStart"/>
-      <w:r>
-        <w:rPr>
-          <w:bCs/>
-          <w:sz w:val="18"/>
-          <w:szCs w:val="18"/>
-        </w:rPr>
-        <w:t>softwareupdate</w:t>
-      </w:r>
-      <w:proofErr w:type="spellEnd"/>
-      <w:r>
-        <w:rPr>
-          <w:bCs/>
-          <w:sz w:val="18"/>
-          <w:szCs w:val="18"/>
-        </w:rPr>
-        <w:t xml:space="preserve"> -</w:t>
-      </w:r>
-      <w:proofErr w:type="spellStart"/>
-      <w:r>
-        <w:rPr>
-          <w:bCs/>
-          <w:sz w:val="18"/>
-          <w:szCs w:val="18"/>
-        </w:rPr>
-        <w:t>i</w:t>
-      </w:r>
-      <w:proofErr w:type="spellEnd"/>
-      <w:r>
-        <w:rPr>
-          <w:bCs/>
-          <w:sz w:val="18"/>
-          <w:szCs w:val="18"/>
-        </w:rPr>
-        <w:t xml:space="preserve"> "$PROD" --verbose;</w:t>
+        <w:t>% softwareupdate -i "$PROD" --verbose;</w:t>
       </w:r>
     </w:p>
     <w:p>
@@ -444,25 +328,7 @@
           <w:sz w:val="18"/>
           <w:szCs w:val="18"/>
         </w:rPr>
-        <w:t xml:space="preserve">% </w:t>
-      </w:r>
-      <w:proofErr w:type="spellStart"/>
-      <w:r>
-        <w:rPr>
-          <w:bCs/>
-          <w:sz w:val="18"/>
-          <w:szCs w:val="18"/>
-        </w:rPr>
-        <w:t>xcode</w:t>
-      </w:r>
-      <w:proofErr w:type="spellEnd"/>
-      <w:r>
-        <w:rPr>
-          <w:bCs/>
-          <w:sz w:val="18"/>
-          <w:szCs w:val="18"/>
-        </w:rPr>
-        <w:t>-select -p</w:t>
+        <w:t>% xcode-select -p</w:t>
       </w:r>
     </w:p>
     <w:p>
@@ -472,19 +338,11 @@
           <w:bCs/>
         </w:rPr>
       </w:pPr>
-      <w:proofErr w:type="gramStart"/>
-      <w:r>
-        <w:rPr>
-          <w:bCs/>
-        </w:rPr>
-        <w:t>will</w:t>
-      </w:r>
-      <w:proofErr w:type="gramEnd"/>
-      <w:r>
-        <w:rPr>
-          <w:bCs/>
-        </w:rPr>
-        <w:t xml:space="preserve"> return the </w:t>
+      <w:r>
+        <w:rPr>
+          <w:bCs/>
+        </w:rPr>
+        <w:t xml:space="preserve">will return the </w:t>
       </w:r>
       <w:r>
         <w:rPr>
@@ -496,36 +354,14 @@
         <w:rPr>
           <w:bCs/>
         </w:rPr>
-        <w:t xml:space="preserve"> (</w:t>
-      </w:r>
-      <w:proofErr w:type="spellStart"/>
-      <w:r>
-        <w:rPr>
-          <w:bCs/>
-        </w:rPr>
-        <w:t>eg</w:t>
-      </w:r>
-      <w:proofErr w:type="spellEnd"/>
-      <w:r>
-        <w:rPr>
-          <w:bCs/>
-        </w:rPr>
-        <w:t xml:space="preserve"> </w:t>
-      </w:r>
-      <w:r>
-        <w:rPr>
-          <w:bCs/>
-        </w:rPr>
-        <w:t>/Library/Developer/</w:t>
-      </w:r>
-      <w:proofErr w:type="spellStart"/>
-      <w:r>
-        <w:rPr>
-          <w:bCs/>
-        </w:rPr>
-        <w:t>CommandLineTools</w:t>
-      </w:r>
-      <w:proofErr w:type="spellEnd"/>
+        <w:t xml:space="preserve"> (eg </w:t>
+      </w:r>
+      <w:r>
+        <w:rPr>
+          <w:bCs/>
+        </w:rPr>
+        <w:t>/Library/Developer/CommandLineTools</w:t>
+      </w:r>
       <w:r>
         <w:rPr>
           <w:bCs/>
@@ -577,25 +413,7 @@
           <w:sz w:val="18"/>
           <w:szCs w:val="18"/>
         </w:rPr>
-        <w:t>% PATH=/opt/homebrew/opt</w:t>
-      </w:r>
-      <w:proofErr w:type="gramStart"/>
-      <w:r>
-        <w:rPr>
-          <w:bCs/>
-          <w:sz w:val="18"/>
-          <w:szCs w:val="18"/>
-        </w:rPr>
-        <w:t>:$</w:t>
-      </w:r>
-      <w:proofErr w:type="gramEnd"/>
-      <w:r>
-        <w:rPr>
-          <w:bCs/>
-          <w:sz w:val="18"/>
-          <w:szCs w:val="18"/>
-        </w:rPr>
-        <w:t>PATH</w:t>
+        <w:t>% PATH=/opt/homebrew/opt:$PATH</w:t>
       </w:r>
       <w:r>
         <w:rPr>
@@ -629,63 +447,35 @@
           <w:sz w:val="18"/>
           <w:szCs w:val="18"/>
         </w:rPr>
-        <w:t xml:space="preserve">brew install </w:t>
-      </w:r>
-      <w:proofErr w:type="spellStart"/>
-      <w:r>
-        <w:rPr>
-          <w:bCs/>
-          <w:sz w:val="18"/>
-          <w:szCs w:val="18"/>
-        </w:rPr>
-        <w:t>coreutils</w:t>
-      </w:r>
-      <w:proofErr w:type="spellEnd"/>
-    </w:p>
-    <w:p>
-      <w:pPr>
-        <w:rPr>
-          <w:bCs/>
-        </w:rPr>
-      </w:pPr>
-      <w:proofErr w:type="spellStart"/>
-      <w:r>
-        <w:rPr>
-          <w:bCs/>
-        </w:rPr>
-        <w:t>Git</w:t>
-      </w:r>
-      <w:proofErr w:type="spellEnd"/>
-      <w:r>
-        <w:rPr>
-          <w:bCs/>
-        </w:rPr>
-        <w:t>:</w:t>
-      </w:r>
-      <w:r>
-        <w:rPr>
-          <w:bCs/>
-        </w:rPr>
-        <w:tab/>
-      </w:r>
-      <w:r>
-        <w:rPr>
-          <w:bCs/>
-          <w:sz w:val="18"/>
-          <w:szCs w:val="18"/>
-        </w:rPr>
-        <w:t xml:space="preserve">% brew install </w:t>
-      </w:r>
-      <w:proofErr w:type="spellStart"/>
-      <w:r>
-        <w:rPr>
-          <w:bCs/>
-          <w:sz w:val="18"/>
-          <w:szCs w:val="18"/>
-        </w:rPr>
-        <w:t>git</w:t>
-      </w:r>
-      <w:proofErr w:type="spellEnd"/>
+        <w:t>brew install coreutils</w:t>
+      </w:r>
+    </w:p>
+    <w:p>
+      <w:pPr>
+        <w:rPr>
+          <w:bCs/>
+        </w:rPr>
+      </w:pPr>
+      <w:r>
+        <w:rPr>
+          <w:bCs/>
+        </w:rPr>
+        <w:t>Git:</w:t>
+      </w:r>
+      <w:r>
+        <w:rPr>
+          <w:bCs/>
+        </w:rPr>
+        <w:tab/>
+      </w:r>
+      <w:r>
+        <w:rPr>
+          <w:bCs/>
+          <w:sz w:val="18"/>
+          <w:szCs w:val="18"/>
+        </w:rPr>
+        <w:t>% brew install git</w:t>
+      </w:r>
       <w:r>
         <w:rPr>
           <w:bCs/>
@@ -775,13 +565,8 @@
       <w:r>
         <w:t>Final step (</w:t>
       </w:r>
-      <w:proofErr w:type="spellStart"/>
-      <w:r>
-        <w:t>chsh</w:t>
-      </w:r>
-      <w:proofErr w:type="spellEnd"/>
-      <w:r>
-        <w:t xml:space="preserve"> -s /opt/homebrew/bin/bash</w:t>
+      <w:r>
+        <w:t>chsh -s /opt/homebrew/bin/bash</w:t>
       </w:r>
       <w:r>
         <w:t>) may need to be completed by all users</w:t>
@@ -796,13 +581,8 @@
         </w:numPr>
       </w:pPr>
       <w:r>
-        <w:t xml:space="preserve">Alternatively, for users who wish to keep the native </w:t>
-      </w:r>
-      <w:proofErr w:type="spellStart"/>
-      <w:r>
-        <w:t>zsh</w:t>
-      </w:r>
-      <w:proofErr w:type="spellEnd"/>
+        <w:t>Alternatively, for users who wish to keep the native zsh</w:t>
+      </w:r>
     </w:p>
     <w:p>
       <w:pPr>
@@ -810,23 +590,7 @@
         <w:ind w:left="1440"/>
       </w:pPr>
       <w:r>
-        <w:t xml:space="preserve">Create </w:t>
-      </w:r>
-      <w:proofErr w:type="spellStart"/>
-      <w:r>
-        <w:t>softlinks</w:t>
-      </w:r>
-      <w:proofErr w:type="spellEnd"/>
-      <w:r>
-        <w:t xml:space="preserve"> in /</w:t>
-      </w:r>
-      <w:proofErr w:type="spellStart"/>
-      <w:r>
-        <w:t>usr</w:t>
-      </w:r>
-      <w:proofErr w:type="spellEnd"/>
-      <w:r>
-        <w:t>/local/bin</w:t>
+        <w:t>Create softlinks in /usr/local/bin</w:t>
       </w:r>
     </w:p>
     <w:p>
@@ -837,29 +601,14 @@
       <w:r>
         <w:tab/>
       </w:r>
-      <w:proofErr w:type="spellStart"/>
-      <w:proofErr w:type="gramStart"/>
-      <w:r>
-        <w:t>sudo</w:t>
-      </w:r>
-      <w:proofErr w:type="spellEnd"/>
-      <w:proofErr w:type="gramEnd"/>
-      <w:r>
-        <w:t xml:space="preserve"> ln -s </w:t>
+      <w:r>
+        <w:t xml:space="preserve">sudo ln -s </w:t>
       </w:r>
       <w:r>
         <w:t>/opt/homebrew/Cellar/bash/&lt;version&gt;</w:t>
       </w:r>
       <w:r>
-        <w:t>/bin/bash /</w:t>
-      </w:r>
-      <w:proofErr w:type="spellStart"/>
-      <w:r>
-        <w:t>usr</w:t>
-      </w:r>
-      <w:proofErr w:type="spellEnd"/>
-      <w:r>
-        <w:t>/local/bin</w:t>
+        <w:t>/bin/bash /usr/local/bin</w:t>
       </w:r>
     </w:p>
     <w:p>
@@ -870,40 +619,20 @@
       <w:r>
         <w:tab/>
       </w:r>
-      <w:proofErr w:type="spellStart"/>
-      <w:proofErr w:type="gramStart"/>
-      <w:r>
-        <w:t>sudo</w:t>
-      </w:r>
-      <w:proofErr w:type="spellEnd"/>
-      <w:proofErr w:type="gramEnd"/>
-      <w:r>
-        <w:t xml:space="preserve"> ln -s </w:t>
+      <w:r>
+        <w:t xml:space="preserve">sudo ln -s </w:t>
       </w:r>
       <w:r>
         <w:t>/opt/homebrew/Cellar/bash/&lt;version&gt;</w:t>
       </w:r>
       <w:r>
-        <w:t>/bin/</w:t>
-      </w:r>
-      <w:proofErr w:type="spellStart"/>
-      <w:r>
-        <w:t>bash</w:t>
+        <w:t>/bin/bash</w:t>
       </w:r>
       <w:r>
         <w:t>bug</w:t>
       </w:r>
-      <w:proofErr w:type="spellEnd"/>
-      <w:r>
-        <w:t xml:space="preserve"> /</w:t>
-      </w:r>
-      <w:proofErr w:type="spellStart"/>
-      <w:r>
-        <w:t>usr</w:t>
-      </w:r>
-      <w:proofErr w:type="spellEnd"/>
-      <w:r>
-        <w:t>/local/bin</w:t>
+      <w:r>
+        <w:t xml:space="preserve"> /usr/local/bin</w:t>
       </w:r>
     </w:p>
     <w:p>
@@ -918,27 +647,14 @@
       <w:r>
         <w:tab/>
       </w:r>
-      <w:proofErr w:type="spellStart"/>
-      <w:r>
-        <w:t>sudo</w:t>
-      </w:r>
-      <w:proofErr w:type="spellEnd"/>
-      <w:r>
-        <w:t xml:space="preserve"> ln -s </w:t>
+      <w:r>
+        <w:t xml:space="preserve">sudo ln -s </w:t>
       </w:r>
       <w:r>
         <w:t>/opt/homebrew/Cellar/bash/5.2.12</w:t>
       </w:r>
       <w:r>
-        <w:t>/bin/bash /</w:t>
-      </w:r>
-      <w:proofErr w:type="spellStart"/>
-      <w:r>
-        <w:t>usr</w:t>
-      </w:r>
-      <w:proofErr w:type="spellEnd"/>
-      <w:r>
-        <w:t>/local/bin</w:t>
+        <w:t>/bin/bash /usr/local/bin</w:t>
       </w:r>
     </w:p>
     <w:p>
@@ -952,40 +668,20 @@
       <w:r>
         <w:tab/>
       </w:r>
-      <w:proofErr w:type="spellStart"/>
-      <w:proofErr w:type="gramStart"/>
-      <w:r>
-        <w:t>sudo</w:t>
-      </w:r>
-      <w:proofErr w:type="spellEnd"/>
-      <w:proofErr w:type="gramEnd"/>
-      <w:r>
-        <w:t xml:space="preserve"> ln -s </w:t>
+      <w:r>
+        <w:t xml:space="preserve">sudo ln -s </w:t>
       </w:r>
       <w:r>
         <w:t>/opt/homebrew/Cellar/bash/5.2.12</w:t>
       </w:r>
       <w:r>
-        <w:t>/bin/</w:t>
-      </w:r>
-      <w:proofErr w:type="spellStart"/>
-      <w:r>
-        <w:t>bash</w:t>
+        <w:t>/bin/bash</w:t>
       </w:r>
       <w:r>
         <w:t>bug</w:t>
       </w:r>
-      <w:proofErr w:type="spellEnd"/>
-      <w:r>
-        <w:t xml:space="preserve"> /</w:t>
-      </w:r>
-      <w:proofErr w:type="spellStart"/>
-      <w:r>
-        <w:t>usr</w:t>
-      </w:r>
-      <w:proofErr w:type="spellEnd"/>
-      <w:r>
-        <w:t>/local/bin</w:t>
+      <w:r>
+        <w:t xml:space="preserve"> /usr/local/bin</w:t>
       </w:r>
     </w:p>
     <w:p>
@@ -1008,18 +704,8 @@
       <w:r>
         <w:tab/>
       </w:r>
-      <w:proofErr w:type="gramStart"/>
-      <w:r>
-        <w:t>#!/</w:t>
-      </w:r>
-      <w:proofErr w:type="spellStart"/>
-      <w:proofErr w:type="gramEnd"/>
-      <w:r>
-        <w:t>usr</w:t>
-      </w:r>
-      <w:proofErr w:type="spellEnd"/>
-      <w:r>
-        <w:t>/local/bin/bash</w:t>
+      <w:r>
+        <w:t>#!/usr/local/bin/bash</w:t>
       </w:r>
     </w:p>
     <w:p>
@@ -1035,8 +721,6 @@
       <w:pPr>
         <w:spacing w:after="0"/>
       </w:pPr>
-      <w:proofErr w:type="spellStart"/>
-      <w:proofErr w:type="gramStart"/>
       <w:r>
         <w:rPr>
           <w:b/>
@@ -1044,38 +728,25 @@
         </w:rPr>
         <w:t>Freesurfer</w:t>
       </w:r>
-      <w:proofErr w:type="spellEnd"/>
       <w:r>
         <w:t xml:space="preserve">  </w:t>
       </w:r>
       <w:r>
-        <w:t>https</w:t>
-      </w:r>
-      <w:proofErr w:type="gramEnd"/>
-      <w:r>
-        <w:t>://surfer.nmr.mgh.harvard.edu/fswiki//FS7_mac</w:t>
-      </w:r>
-    </w:p>
-    <w:p>
-      <w:pPr>
-        <w:spacing w:after="0"/>
-        <w:rPr>
-          <w:b/>
-        </w:rPr>
-      </w:pPr>
-      <w:proofErr w:type="spellStart"/>
-      <w:r>
-        <w:rPr>
-          <w:b/>
-        </w:rPr>
-        <w:t>Freesurfer</w:t>
-      </w:r>
-      <w:proofErr w:type="spellEnd"/>
-      <w:r>
-        <w:rPr>
-          <w:b/>
-        </w:rPr>
-        <w:t xml:space="preserve"> is used by the pipeline. Versions 5.3.0-HCP, 7.2.0 and 7.3.2 have all been implemented in the pipeline.</w:t>
+        <w:t>https://surfer.nmr.mgh.harvard.edu/fswiki//FS7_mac</w:t>
+      </w:r>
+    </w:p>
+    <w:p>
+      <w:pPr>
+        <w:spacing w:after="0"/>
+        <w:rPr>
+          <w:b/>
+        </w:rPr>
+      </w:pPr>
+      <w:r>
+        <w:rPr>
+          <w:b/>
+        </w:rPr>
+        <w:t>Freesurfer is used by the pipeline. Versions 5.3.0-HCP, 7.2.0 and 7.3.2 have all been implemented in the pipeline.</w:t>
       </w:r>
     </w:p>
     <w:p>
@@ -1092,22 +763,7 @@
       </w:pPr>
       <w:r>
         <w:tab/>
-      </w:r>
-      <w:proofErr w:type="gramStart"/>
-      <w:r>
-        <w:t>curl</w:t>
-      </w:r>
-      <w:proofErr w:type="gramEnd"/>
-      <w:r>
-        <w:t xml:space="preserve"> -O &lt;</w:t>
-      </w:r>
-      <w:proofErr w:type="spellStart"/>
-      <w:r>
-        <w:t>freesurfer</w:t>
-      </w:r>
-      <w:proofErr w:type="spellEnd"/>
-      <w:r>
-        <w:t xml:space="preserve"> URL&gt;</w:t>
+        <w:t>curl -O &lt;freesurfer URL&gt;</w:t>
       </w:r>
     </w:p>
     <w:p>
@@ -1133,24 +789,7 @@
       </w:pPr>
       <w:r>
         <w:tab/>
-      </w:r>
-      <w:proofErr w:type="spellStart"/>
-      <w:proofErr w:type="gramStart"/>
-      <w:r>
-        <w:t>sudo</w:t>
-      </w:r>
-      <w:proofErr w:type="spellEnd"/>
-      <w:proofErr w:type="gramEnd"/>
-      <w:r>
-        <w:t xml:space="preserve"> tar -C &lt;where to install&gt; -</w:t>
-      </w:r>
-      <w:proofErr w:type="spellStart"/>
-      <w:r>
-        <w:t>zxvpf</w:t>
-      </w:r>
-      <w:proofErr w:type="spellEnd"/>
-      <w:r>
-        <w:t xml:space="preserve"> &lt;downloaded file&gt;</w:t>
+        <w:t>sudo tar -C &lt;where to install&gt; -zxvpf &lt;downloaded file&gt;</w:t>
       </w:r>
     </w:p>
     <w:p>
@@ -1163,59 +802,16 @@
       </w:r>
       <w:r>
         <w:tab/>
-      </w:r>
-      <w:proofErr w:type="spellStart"/>
-      <w:r>
-        <w:t>sudo</w:t>
-      </w:r>
-      <w:proofErr w:type="spellEnd"/>
-      <w:r>
-        <w:t xml:space="preserve"> </w:t>
-      </w:r>
-      <w:proofErr w:type="spellStart"/>
-      <w:r>
-        <w:t>mkdir</w:t>
-      </w:r>
-      <w:proofErr w:type="spellEnd"/>
-      <w:r>
-        <w:t xml:space="preserve"> /Applications/</w:t>
-      </w:r>
-      <w:proofErr w:type="spellStart"/>
-      <w:r>
-        <w:t>freesurfer</w:t>
-      </w:r>
-      <w:proofErr w:type="spellEnd"/>
+        <w:t>sudo mkdir /Applications/freesurfer</w:t>
+      </w:r>
     </w:p>
     <w:p>
       <w:pPr>
         <w:spacing w:after="0"/>
         <w:ind w:left="720" w:firstLine="720"/>
       </w:pPr>
-      <w:proofErr w:type="spellStart"/>
-      <w:proofErr w:type="gramStart"/>
-      <w:r>
-        <w:t>sudo</w:t>
-      </w:r>
-      <w:proofErr w:type="spellEnd"/>
-      <w:proofErr w:type="gramEnd"/>
-      <w:r>
-        <w:t xml:space="preserve"> tar -C /Applications/</w:t>
-      </w:r>
-      <w:proofErr w:type="spellStart"/>
-      <w:r>
-        <w:t>freesurfer</w:t>
-      </w:r>
-      <w:proofErr w:type="spellEnd"/>
-      <w:r>
-        <w:t xml:space="preserve"> -</w:t>
-      </w:r>
-      <w:proofErr w:type="spellStart"/>
-      <w:r>
-        <w:t>zxvpf</w:t>
-      </w:r>
-      <w:proofErr w:type="spellEnd"/>
-      <w:r>
-        <w:t xml:space="preserve"> freesurfer-darwin-macOS-7.3.2.tar.gz</w:t>
+      <w:r>
+        <w:t>sudo tar -C /Applications/freesurfer -zxvpf freesurfer-darwin-macOS-7.3.2.tar.gz</w:t>
       </w:r>
     </w:p>
     <w:p>
@@ -1237,37 +833,8 @@
         <w:spacing w:after="0"/>
         <w:ind w:firstLine="720"/>
       </w:pPr>
-      <w:proofErr w:type="gramStart"/>
-      <w:r>
-        <w:t>mv</w:t>
-      </w:r>
-      <w:proofErr w:type="gramEnd"/>
-      <w:r>
-        <w:t xml:space="preserve"> /Applications/</w:t>
-      </w:r>
-      <w:proofErr w:type="spellStart"/>
-      <w:r>
-        <w:t>freesurfer</w:t>
-      </w:r>
-      <w:proofErr w:type="spellEnd"/>
-      <w:r>
-        <w:t>/</w:t>
-      </w:r>
-      <w:proofErr w:type="spellStart"/>
-      <w:r>
-        <w:t>freesurfer</w:t>
-      </w:r>
-      <w:proofErr w:type="spellEnd"/>
-      <w:r>
-        <w:t xml:space="preserve">  /Applications/</w:t>
-      </w:r>
-      <w:proofErr w:type="spellStart"/>
-      <w:r>
-        <w:t>freesurfer</w:t>
-      </w:r>
-      <w:proofErr w:type="spellEnd"/>
-      <w:r>
-        <w:t>/&lt;version&gt;</w:t>
+      <w:r>
+        <w:t>mv /Applications/freesurfer/freesurfer  /Applications/freesurfer/&lt;version&gt;</w:t>
       </w:r>
     </w:p>
     <w:p>
@@ -1276,36 +843,7 @@
         <w:ind w:firstLine="720"/>
       </w:pPr>
       <w:r>
-        <w:t>Ex. mv /Applications/</w:t>
-      </w:r>
-      <w:proofErr w:type="spellStart"/>
-      <w:r>
-        <w:t>freesurfer</w:t>
-      </w:r>
-      <w:proofErr w:type="spellEnd"/>
-      <w:r>
-        <w:t>/</w:t>
-      </w:r>
-      <w:proofErr w:type="spellStart"/>
-      <w:proofErr w:type="gramStart"/>
-      <w:r>
-        <w:t>freesurfer</w:t>
-      </w:r>
-      <w:proofErr w:type="spellEnd"/>
-      <w:r>
-        <w:t xml:space="preserve">  /</w:t>
-      </w:r>
-      <w:proofErr w:type="gramEnd"/>
-      <w:r>
-        <w:t>Applications/</w:t>
-      </w:r>
-      <w:proofErr w:type="spellStart"/>
-      <w:r>
-        <w:t>freesurfer</w:t>
-      </w:r>
-      <w:proofErr w:type="spellEnd"/>
-      <w:r>
-        <w:t>/7.3.2</w:t>
+        <w:t>Ex. mv /Applications/freesurfer/freesurfer  /Applications/freesurfer/7.3.2</w:t>
       </w:r>
     </w:p>
     <w:p>
@@ -1337,8 +875,6 @@
           <w:u w:val="single"/>
         </w:rPr>
       </w:pPr>
-      <w:proofErr w:type="spellStart"/>
-      <w:proofErr w:type="gramStart"/>
       <w:r>
         <w:rPr>
           <w:b/>
@@ -1346,59 +882,19 @@
         </w:rPr>
         <w:t>qt</w:t>
       </w:r>
-      <w:proofErr w:type="spellEnd"/>
-      <w:proofErr w:type="gramEnd"/>
-    </w:p>
-    <w:p>
-      <w:pPr>
-        <w:spacing w:after="0"/>
-        <w:rPr>
-          <w:b/>
-        </w:rPr>
-      </w:pPr>
-      <w:proofErr w:type="spellStart"/>
-      <w:proofErr w:type="gramStart"/>
-      <w:r>
-        <w:rPr>
-          <w:b/>
-        </w:rPr>
-        <w:t>qt</w:t>
-      </w:r>
-      <w:proofErr w:type="spellEnd"/>
-      <w:proofErr w:type="gramEnd"/>
-      <w:r>
-        <w:rPr>
-          <w:b/>
-        </w:rPr>
-        <w:t xml:space="preserve"> is used by Tim </w:t>
-      </w:r>
-      <w:proofErr w:type="spellStart"/>
-      <w:r>
-        <w:rPr>
-          <w:b/>
-        </w:rPr>
-        <w:t>Coalson’s</w:t>
-      </w:r>
-      <w:proofErr w:type="spellEnd"/>
-      <w:r>
-        <w:rPr>
-          <w:b/>
-        </w:rPr>
-        <w:t xml:space="preserve"> </w:t>
-      </w:r>
-      <w:proofErr w:type="spellStart"/>
-      <w:r>
-        <w:rPr>
-          <w:b/>
-        </w:rPr>
-        <w:t>CiftiLib</w:t>
-      </w:r>
-      <w:proofErr w:type="spellEnd"/>
-      <w:r>
-        <w:rPr>
-          <w:b/>
-        </w:rPr>
-        <w:t xml:space="preserve"> which is used by in house software.</w:t>
+    </w:p>
+    <w:p>
+      <w:pPr>
+        <w:spacing w:after="0"/>
+        <w:rPr>
+          <w:b/>
+        </w:rPr>
+      </w:pPr>
+      <w:r>
+        <w:rPr>
+          <w:b/>
+        </w:rPr>
+        <w:t>qt is used by Tim Coalson’s CiftiLib which is used by in house software.</w:t>
       </w:r>
     </w:p>
     <w:p>
@@ -1419,31 +915,8 @@
       <w:r>
         <w:tab/>
       </w:r>
-      <w:proofErr w:type="spellStart"/>
-      <w:proofErr w:type="gramStart"/>
-      <w:r>
-        <w:t>sudo</w:t>
-      </w:r>
-      <w:proofErr w:type="spellEnd"/>
-      <w:proofErr w:type="gramEnd"/>
-      <w:r>
-        <w:t xml:space="preserve"> </w:t>
-      </w:r>
-      <w:proofErr w:type="spellStart"/>
-      <w:r>
-        <w:t>chown</w:t>
-      </w:r>
-      <w:proofErr w:type="spellEnd"/>
-      <w:r>
-        <w:t xml:space="preserve"> -R $(</w:t>
-      </w:r>
-      <w:proofErr w:type="spellStart"/>
-      <w:r>
-        <w:t>whoami</w:t>
-      </w:r>
-      <w:proofErr w:type="spellEnd"/>
-      <w:r>
-        <w:t>) /opt/homebrew</w:t>
+      <w:r>
+        <w:t>sudo chown -R $(whoami) /opt/homebrew</w:t>
       </w:r>
     </w:p>
     <w:p>
@@ -1465,15 +938,7 @@
         <w:t>/op</w:t>
       </w:r>
       <w:r>
-        <w:t xml:space="preserve">t/homebrew/bin/brew install </w:t>
-      </w:r>
-      <w:proofErr w:type="spellStart"/>
-      <w:r>
-        <w:t>qt</w:t>
-      </w:r>
-      <w:proofErr w:type="spellEnd"/>
-      <w:r>
-        <w:t>&lt;version&gt;</w:t>
+        <w:t>t/homebrew/bin/brew install qt&lt;version&gt;</w:t>
       </w:r>
     </w:p>
     <w:p>
@@ -1501,7 +966,6 @@
           <w:u w:val="single"/>
         </w:rPr>
       </w:pPr>
-      <w:proofErr w:type="spellStart"/>
       <w:r>
         <w:rPr>
           <w:b/>
@@ -1509,56 +973,19 @@
         </w:rPr>
         <w:t>OpenMP</w:t>
       </w:r>
-      <w:proofErr w:type="spellEnd"/>
-    </w:p>
-    <w:p>
-      <w:pPr>
-        <w:spacing w:after="0"/>
-        <w:rPr>
-          <w:b/>
-        </w:rPr>
-      </w:pPr>
-      <w:proofErr w:type="spellStart"/>
-      <w:r>
-        <w:rPr>
-          <w:b/>
-        </w:rPr>
-        <w:t>OpenMp</w:t>
-      </w:r>
-      <w:proofErr w:type="spellEnd"/>
-      <w:r>
-        <w:rPr>
-          <w:b/>
-        </w:rPr>
-        <w:t xml:space="preserve"> is used by the pipeline and Tim </w:t>
-      </w:r>
-      <w:proofErr w:type="spellStart"/>
-      <w:r>
-        <w:rPr>
-          <w:b/>
-        </w:rPr>
-        <w:t>Coalson’s</w:t>
-      </w:r>
-      <w:proofErr w:type="spellEnd"/>
-      <w:r>
-        <w:rPr>
-          <w:b/>
-        </w:rPr>
-        <w:t xml:space="preserve"> </w:t>
-      </w:r>
-      <w:proofErr w:type="spellStart"/>
-      <w:r>
-        <w:rPr>
-          <w:b/>
-        </w:rPr>
-        <w:t>CiftiLib</w:t>
-      </w:r>
-      <w:proofErr w:type="spellEnd"/>
-      <w:r>
-        <w:rPr>
-          <w:b/>
-        </w:rPr>
-        <w:t xml:space="preserve"> whic</w:t>
+    </w:p>
+    <w:p>
+      <w:pPr>
+        <w:spacing w:after="0"/>
+        <w:rPr>
+          <w:b/>
+        </w:rPr>
+      </w:pPr>
+      <w:r>
+        <w:rPr>
+          <w:b/>
+        </w:rPr>
+        <w:t>OpenMp is used by the pipeline and Tim Coalson’s CiftiLib whic</w:t>
       </w:r>
       <w:r>
         <w:rPr>
@@ -1570,41 +997,13 @@
         <w:rPr>
           <w:b/>
         </w:rPr>
-        <w:t xml:space="preserve"> used by in house software. </w:t>
-      </w:r>
-      <w:proofErr w:type="spellStart"/>
-      <w:r>
-        <w:rPr>
-          <w:b/>
-        </w:rPr>
-        <w:t>Freesurf</w:t>
-      </w:r>
-      <w:r>
-        <w:rPr>
-          <w:b/>
-        </w:rPr>
-        <w:t>er</w:t>
-      </w:r>
-      <w:proofErr w:type="spellEnd"/>
-      <w:r>
-        <w:rPr>
-          <w:b/>
-        </w:rPr>
-        <w:t xml:space="preserve"> also has </w:t>
-      </w:r>
-      <w:proofErr w:type="spellStart"/>
-      <w:r>
-        <w:rPr>
-          <w:b/>
-        </w:rPr>
-        <w:t>OpenMP</w:t>
-      </w:r>
-      <w:proofErr w:type="spellEnd"/>
-      <w:r>
-        <w:rPr>
-          <w:b/>
-        </w:rPr>
-        <w:t xml:space="preserve"> capability, but</w:t>
+        <w:t xml:space="preserve"> used by in house software. Freesurf</w:t>
+      </w:r>
+      <w:r>
+        <w:rPr>
+          <w:b/>
+        </w:rPr>
+        <w:t>er also has OpenMP capability, but</w:t>
       </w:r>
       <w:r>
         <w:rPr>
@@ -1629,29 +1028,19 @@
         <w:tab/>
       </w:r>
       <w:r>
-        <w:t xml:space="preserve">/opt/homebrew/bin/brew install </w:t>
-      </w:r>
-      <w:proofErr w:type="spellStart"/>
-      <w:r>
-        <w:t>llvm</w:t>
-      </w:r>
-      <w:proofErr w:type="spellEnd"/>
-    </w:p>
-    <w:p>
-      <w:pPr>
-        <w:spacing w:after="0"/>
-      </w:pPr>
-      <w:r>
-        <w:tab/>
-      </w:r>
-      <w:r>
-        <w:t xml:space="preserve">/opt/homebrew/bin/brew install </w:t>
-      </w:r>
-      <w:proofErr w:type="spellStart"/>
-      <w:r>
-        <w:t>libomp</w:t>
-      </w:r>
-      <w:proofErr w:type="spellEnd"/>
+        <w:t>/opt/homebrew/bin/brew install llvm</w:t>
+      </w:r>
+    </w:p>
+    <w:p>
+      <w:pPr>
+        <w:spacing w:after="0"/>
+      </w:pPr>
+      <w:r>
+        <w:tab/>
+      </w:r>
+      <w:r>
+        <w:t>/opt/homebrew/bin/brew install libomp</w:t>
+      </w:r>
     </w:p>
     <w:p>
       <w:pPr>
@@ -1691,35 +1080,7 @@
         <w:rPr>
           <w:b/>
         </w:rPr>
-        <w:t xml:space="preserve"> </w:t>
-      </w:r>
-      <w:proofErr w:type="spellStart"/>
-      <w:r>
-        <w:rPr>
-          <w:b/>
-        </w:rPr>
-        <w:t>Coalson’s</w:t>
-      </w:r>
-      <w:proofErr w:type="spellEnd"/>
-      <w:r>
-        <w:rPr>
-          <w:b/>
-        </w:rPr>
-        <w:t xml:space="preserve"> </w:t>
-      </w:r>
-      <w:proofErr w:type="spellStart"/>
-      <w:r>
-        <w:rPr>
-          <w:b/>
-        </w:rPr>
-        <w:t>CiftiLib</w:t>
-      </w:r>
-      <w:proofErr w:type="spellEnd"/>
-      <w:r>
-        <w:rPr>
-          <w:b/>
-        </w:rPr>
-        <w:t xml:space="preserve"> which is used by in house software.</w:t>
+        <w:t xml:space="preserve"> Coalson’s CiftiLib which is used by in house software.</w:t>
       </w:r>
     </w:p>
     <w:p>
@@ -1754,8 +1115,6 @@
           <w:u w:val="single"/>
         </w:rPr>
       </w:pPr>
-      <w:proofErr w:type="spellStart"/>
-      <w:proofErr w:type="gramStart"/>
       <w:r>
         <w:rPr>
           <w:b/>
@@ -1763,59 +1122,73 @@
         </w:rPr>
         <w:t>pkgconfig</w:t>
       </w:r>
-      <w:proofErr w:type="spellEnd"/>
-      <w:proofErr w:type="gramEnd"/>
-    </w:p>
-    <w:p>
-      <w:pPr>
-        <w:spacing w:after="0"/>
-        <w:rPr>
-          <w:b/>
-        </w:rPr>
-      </w:pPr>
-      <w:proofErr w:type="spellStart"/>
-      <w:proofErr w:type="gramStart"/>
-      <w:r>
-        <w:rPr>
-          <w:b/>
-        </w:rPr>
-        <w:t>pkgconfig</w:t>
-      </w:r>
-      <w:proofErr w:type="spellEnd"/>
-      <w:proofErr w:type="gramEnd"/>
-      <w:r>
-        <w:rPr>
-          <w:b/>
-        </w:rPr>
-        <w:t xml:space="preserve"> is used by </w:t>
-      </w:r>
-      <w:proofErr w:type="spellStart"/>
-      <w:r>
-        <w:rPr>
-          <w:b/>
+    </w:p>
+    <w:p>
+      <w:pPr>
+        <w:spacing w:after="0"/>
+        <w:rPr>
+          <w:b/>
+        </w:rPr>
+      </w:pPr>
+      <w:r>
+        <w:rPr>
+          <w:b/>
+        </w:rPr>
+        <w:t>pkgconfig is used by cmake and CiftiLib which are used by in house software.</w:t>
+      </w:r>
+    </w:p>
+    <w:p>
+      <w:pPr>
+        <w:spacing w:after="0"/>
+      </w:pPr>
+      <w:r>
+        <w:t>Install</w:t>
+      </w:r>
+    </w:p>
+    <w:p>
+      <w:pPr>
+        <w:spacing w:after="0"/>
+      </w:pPr>
+      <w:r>
+        <w:tab/>
+      </w:r>
+      <w:r>
+        <w:t>/opt/homebrew/bin/brew install pkg-config</w:t>
+      </w:r>
+    </w:p>
+    <w:p>
+      <w:pPr>
+        <w:spacing w:after="0"/>
+      </w:pPr>
+    </w:p>
+    <w:p>
+      <w:pPr>
+        <w:spacing w:after="0"/>
+        <w:rPr>
+          <w:b/>
+          <w:u w:val="single"/>
+        </w:rPr>
+      </w:pPr>
+      <w:r>
+        <w:rPr>
+          <w:b/>
+          <w:u w:val="single"/>
         </w:rPr>
         <w:t>cmake</w:t>
       </w:r>
-      <w:proofErr w:type="spellEnd"/>
-      <w:r>
-        <w:rPr>
-          <w:b/>
-        </w:rPr>
-        <w:t xml:space="preserve"> and </w:t>
-      </w:r>
-      <w:proofErr w:type="spellStart"/>
-      <w:r>
-        <w:rPr>
-          <w:b/>
-        </w:rPr>
-        <w:t>CiftiLib</w:t>
-      </w:r>
-      <w:proofErr w:type="spellEnd"/>
-      <w:r>
-        <w:rPr>
-          <w:b/>
-        </w:rPr>
-        <w:t xml:space="preserve"> which are used by in house software.</w:t>
+    </w:p>
+    <w:p>
+      <w:pPr>
+        <w:spacing w:after="0"/>
+        <w:rPr>
+          <w:b/>
+        </w:rPr>
+      </w:pPr>
+      <w:r>
+        <w:rPr>
+          <w:b/>
+        </w:rPr>
+        <w:t>cmake is used to build Tim Coalson’s CiftiLib and also used to build in house software.</w:t>
       </w:r>
     </w:p>
     <w:p>
@@ -1834,114 +1207,8 @@
         <w:tab/>
       </w:r>
       <w:r>
-        <w:t xml:space="preserve">/opt/homebrew/bin/brew install </w:t>
-      </w:r>
-      <w:proofErr w:type="spellStart"/>
-      <w:r>
-        <w:t>pkg-config</w:t>
-      </w:r>
-      <w:proofErr w:type="spellEnd"/>
-    </w:p>
-    <w:p>
-      <w:pPr>
-        <w:spacing w:after="0"/>
-      </w:pPr>
-    </w:p>
-    <w:p>
-      <w:pPr>
-        <w:spacing w:after="0"/>
-        <w:rPr>
-          <w:b/>
-          <w:u w:val="single"/>
-        </w:rPr>
-      </w:pPr>
-      <w:proofErr w:type="spellStart"/>
-      <w:proofErr w:type="gramStart"/>
-      <w:r>
-        <w:rPr>
-          <w:b/>
-          <w:u w:val="single"/>
-        </w:rPr>
-        <w:t>cmake</w:t>
-      </w:r>
-      <w:proofErr w:type="spellEnd"/>
-      <w:proofErr w:type="gramEnd"/>
-    </w:p>
-    <w:p>
-      <w:pPr>
-        <w:spacing w:after="0"/>
-        <w:rPr>
-          <w:b/>
-        </w:rPr>
-      </w:pPr>
-      <w:proofErr w:type="spellStart"/>
-      <w:proofErr w:type="gramStart"/>
-      <w:r>
-        <w:rPr>
-          <w:b/>
-        </w:rPr>
-        <w:t>cmake</w:t>
-      </w:r>
-      <w:proofErr w:type="spellEnd"/>
-      <w:proofErr w:type="gramEnd"/>
-      <w:r>
-        <w:rPr>
-          <w:b/>
-        </w:rPr>
-        <w:t xml:space="preserve"> is used to build Tim </w:t>
-      </w:r>
-      <w:proofErr w:type="spellStart"/>
-      <w:r>
-        <w:rPr>
-          <w:b/>
-        </w:rPr>
-        <w:t>Coalson’s</w:t>
-      </w:r>
-      <w:proofErr w:type="spellEnd"/>
-      <w:r>
-        <w:rPr>
-          <w:b/>
-        </w:rPr>
-        <w:t xml:space="preserve"> </w:t>
-      </w:r>
-      <w:proofErr w:type="spellStart"/>
-      <w:r>
-        <w:rPr>
-          <w:b/>
-        </w:rPr>
-        <w:t>CiftiLib</w:t>
-      </w:r>
-      <w:proofErr w:type="spellEnd"/>
-      <w:r>
-        <w:rPr>
-          <w:b/>
-        </w:rPr>
-        <w:t xml:space="preserve"> and also used to build in house software.</w:t>
-      </w:r>
-    </w:p>
-    <w:p>
-      <w:pPr>
-        <w:spacing w:after="0"/>
-      </w:pPr>
-      <w:r>
-        <w:t>Install</w:t>
-      </w:r>
-    </w:p>
-    <w:p>
-      <w:pPr>
-        <w:spacing w:after="0"/>
-      </w:pPr>
-      <w:r>
-        <w:tab/>
-      </w:r>
-      <w:r>
-        <w:t xml:space="preserve">/opt/homebrew/bin/brew install </w:t>
-      </w:r>
-      <w:proofErr w:type="spellStart"/>
-      <w:r>
-        <w:t>cmake</w:t>
-      </w:r>
-      <w:proofErr w:type="spellEnd"/>
+        <w:t>/opt/homebrew/bin/brew install cmake</w:t>
+      </w:r>
     </w:p>
     <w:p>
       <w:pPr>
@@ -2039,13 +1306,8 @@
         <w:t>In the bin_macos64X folder, repeat the following process for each</w:t>
       </w:r>
       <w:r>
-        <w:t xml:space="preserve"> </w:t>
-      </w:r>
-      <w:proofErr w:type="spellStart"/>
-      <w:r>
-        <w:t>wb_XX</w:t>
-      </w:r>
-      <w:proofErr w:type="spellEnd"/>
+        <w:t xml:space="preserve"> wb_XX</w:t>
+      </w:r>
       <w:r>
         <w:t xml:space="preserve"> file, to </w:t>
       </w:r>
@@ -2080,15 +1342,7 @@
         <w:ind w:firstLine="720"/>
       </w:pPr>
       <w:r>
-        <w:t xml:space="preserve">“Open </w:t>
-      </w:r>
-      <w:proofErr w:type="gramStart"/>
-      <w:r>
-        <w:t>Anyway</w:t>
-      </w:r>
-      <w:proofErr w:type="gramEnd"/>
-      <w:r>
-        <w:t>” button. Confirm by hitting “open”</w:t>
+        <w:t>“Open Anyway” button. Confirm by hitting “open”</w:t>
       </w:r>
     </w:p>
     <w:p>
@@ -2130,39 +1384,7 @@
           <w:b/>
           <w:bCs/>
         </w:rPr>
-        <w:t xml:space="preserve">Converts </w:t>
-      </w:r>
-      <w:proofErr w:type="spellStart"/>
-      <w:r>
-        <w:rPr>
-          <w:b/>
-          <w:bCs/>
-        </w:rPr>
-        <w:t>dicom</w:t>
-      </w:r>
-      <w:proofErr w:type="spellEnd"/>
-      <w:r>
-        <w:rPr>
-          <w:b/>
-          <w:bCs/>
-        </w:rPr>
-        <w:t xml:space="preserve"> files to </w:t>
-      </w:r>
-      <w:proofErr w:type="spellStart"/>
-      <w:r>
-        <w:rPr>
-          <w:b/>
-          <w:bCs/>
-        </w:rPr>
-        <w:t>nifti</w:t>
-      </w:r>
-      <w:proofErr w:type="spellEnd"/>
-      <w:r>
-        <w:rPr>
-          <w:b/>
-          <w:bCs/>
-        </w:rPr>
-        <w:t xml:space="preserve"> format</w:t>
+        <w:t>Converts dicom files to nifti format</w:t>
       </w:r>
     </w:p>
     <w:p>
@@ -2202,23 +1424,8 @@
         <w:spacing w:after="0"/>
         <w:ind w:firstLine="720"/>
       </w:pPr>
-      <w:proofErr w:type="spellStart"/>
-      <w:proofErr w:type="gramStart"/>
-      <w:r>
-        <w:t>sudo</w:t>
-      </w:r>
-      <w:proofErr w:type="spellEnd"/>
-      <w:proofErr w:type="gramEnd"/>
-      <w:r>
-        <w:t xml:space="preserve"> mv /</w:t>
-      </w:r>
-      <w:proofErr w:type="spellStart"/>
-      <w:r>
-        <w:t>usr</w:t>
-      </w:r>
-      <w:proofErr w:type="spellEnd"/>
-      <w:r>
-        <w:t>/local/bin/dcm2niix /Users/Shared/pipeline/dcm2niix</w:t>
+      <w:r>
+        <w:t>sudo mv /usr/local/bin/dcm2niix /Users/Shared/pipeline/dcm2niix</w:t>
       </w:r>
     </w:p>
     <w:p>
@@ -2243,98 +1450,612 @@
           <w:u w:val="single"/>
         </w:rPr>
         <w:lastRenderedPageBreak/>
-        <w:t>Update .</w:t>
-      </w:r>
-      <w:proofErr w:type="spellStart"/>
-      <w:r>
-        <w:rPr>
-          <w:b/>
-          <w:bCs/>
-          <w:u w:val="single"/>
-        </w:rPr>
-        <w:t>bash_profile</w:t>
-      </w:r>
-      <w:proofErr w:type="spellEnd"/>
-    </w:p>
-    <w:p>
-      <w:pPr>
-        <w:spacing w:after="0"/>
-      </w:pPr>
-      <w:r>
-        <w:t>Add the following lines, with paths as appropriate for your machine:</w:t>
-      </w:r>
-    </w:p>
-    <w:p>
-      <w:pPr>
-        <w:spacing w:after="0"/>
-      </w:pPr>
-      <w:proofErr w:type="gramStart"/>
-      <w:r>
-        <w:t>export</w:t>
-      </w:r>
-      <w:proofErr w:type="gramEnd"/>
-      <w:r>
-        <w:t xml:space="preserve"> PATH=$PATH:/Users/Shared/pipeline/HCP/workbench-mac/bin_macosx64</w:t>
-      </w:r>
-    </w:p>
-    <w:p>
-      <w:pPr>
-        <w:spacing w:after="0"/>
-      </w:pPr>
-      <w:proofErr w:type="gramStart"/>
-      <w:r>
-        <w:t>export</w:t>
-      </w:r>
-      <w:proofErr w:type="gramEnd"/>
-      <w:r>
-        <w:t xml:space="preserve"> PATH=$PATH:/Users/Shared/HCP</w:t>
-      </w:r>
-    </w:p>
-    <w:p>
-      <w:pPr>
-        <w:spacing w:after="0"/>
-      </w:pPr>
-      <w:proofErr w:type="gramStart"/>
-      <w:r>
-        <w:t>export</w:t>
-      </w:r>
-      <w:proofErr w:type="gramEnd"/>
-      <w:r>
-        <w:t xml:space="preserve"> HCPDIR=/Users/Shared/HCP</w:t>
-      </w:r>
-    </w:p>
-    <w:p>
-      <w:pPr>
-        <w:spacing w:after="0"/>
-      </w:pPr>
-      <w:proofErr w:type="gramStart"/>
-      <w:r>
-        <w:t>export</w:t>
-      </w:r>
-      <w:proofErr w:type="gramEnd"/>
-      <w:r>
-        <w:t xml:space="preserve"> FREESURFER_HOME=/Applications/</w:t>
-      </w:r>
-      <w:proofErr w:type="spellStart"/>
-      <w:r>
-        <w:t>freesurfer</w:t>
-      </w:r>
-      <w:proofErr w:type="spellEnd"/>
-      <w:r>
-        <w:t>/7.3.2</w:t>
-      </w:r>
-    </w:p>
-    <w:p>
-      <w:pPr>
-        <w:spacing w:after="0"/>
-      </w:pPr>
-      <w:proofErr w:type="gramStart"/>
-      <w:r>
-        <w:t>source</w:t>
-      </w:r>
-      <w:proofErr w:type="gramEnd"/>
-      <w:r>
-        <w:t xml:space="preserve"> $FREESURFER_HOME/SetUpFreeSurfer.sh</w:t>
+        <w:t>Update .bash_profile</w:t>
+      </w:r>
+    </w:p>
+    <w:p>
+      <w:r>
+        <w:t>There are a variety of ways to set up your environment. If you work within the bash shell, you may wish to add variables to your .bash_profile. If instead you work within mac’s native z shell, you may wish to create a .zshrc. Here is a</w:t>
+      </w:r>
+      <w:r>
+        <w:t xml:space="preserve"> rough </w:t>
+      </w:r>
+      <w:r>
+        <w:t>example of a.bash_profile or .zshrc. Make sure to update the paths for your machine</w:t>
+      </w:r>
+      <w:r>
+        <w:t>.</w:t>
+      </w:r>
+    </w:p>
+    <w:p>
+      <w:pPr>
+        <w:spacing w:after="0"/>
+        <w:ind w:firstLine="720"/>
+        <w:rPr>
+          <w:sz w:val="18"/>
+          <w:szCs w:val="18"/>
+        </w:rPr>
+      </w:pPr>
+      <w:r>
+        <w:rPr>
+          <w:sz w:val="18"/>
+          <w:szCs w:val="18"/>
+        </w:rPr>
+        <w:t>umask 002</w:t>
+      </w:r>
+      <w:r>
+        <w:rPr>
+          <w:sz w:val="18"/>
+          <w:szCs w:val="18"/>
+        </w:rPr>
+        <w:tab/>
+      </w:r>
+      <w:r>
+        <w:rPr>
+          <w:sz w:val="18"/>
+          <w:szCs w:val="18"/>
+        </w:rPr>
+        <w:tab/>
+      </w:r>
+      <w:r>
+        <w:rPr>
+          <w:sz w:val="18"/>
+          <w:szCs w:val="18"/>
+        </w:rPr>
+        <w:tab/>
+      </w:r>
+      <w:r>
+        <w:rPr>
+          <w:sz w:val="18"/>
+          <w:szCs w:val="18"/>
+        </w:rPr>
+        <w:tab/>
+      </w:r>
+      <w:r>
+        <w:rPr>
+          <w:sz w:val="18"/>
+          <w:szCs w:val="18"/>
+        </w:rPr>
+        <w:tab/>
+      </w:r>
+      <w:r>
+        <w:rPr>
+          <w:sz w:val="18"/>
+          <w:szCs w:val="18"/>
+        </w:rPr>
+        <w:tab/>
+      </w:r>
+      <w:r>
+        <w:rPr>
+          <w:sz w:val="18"/>
+          <w:szCs w:val="18"/>
+        </w:rPr>
+        <w:tab/>
+      </w:r>
+      <w:r>
+        <w:rPr>
+          <w:sz w:val="18"/>
+          <w:szCs w:val="18"/>
+        </w:rPr>
+        <w:t>#Folder permissions rwxrwxr-x</w:t>
+      </w:r>
+    </w:p>
+    <w:p>
+      <w:pPr>
+        <w:spacing w:after="0"/>
+        <w:ind w:firstLine="720"/>
+        <w:rPr>
+          <w:sz w:val="18"/>
+          <w:szCs w:val="18"/>
+        </w:rPr>
+      </w:pPr>
+      <w:r>
+        <w:rPr>
+          <w:sz w:val="18"/>
+          <w:szCs w:val="18"/>
+        </w:rPr>
+        <w:t>export FSLDIR=/usr/local/fsl</w:t>
+      </w:r>
+      <w:r>
+        <w:rPr>
+          <w:sz w:val="18"/>
+          <w:szCs w:val="18"/>
+        </w:rPr>
+        <w:tab/>
+      </w:r>
+      <w:r>
+        <w:rPr>
+          <w:sz w:val="18"/>
+          <w:szCs w:val="18"/>
+        </w:rPr>
+        <w:tab/>
+      </w:r>
+      <w:r>
+        <w:rPr>
+          <w:sz w:val="18"/>
+          <w:szCs w:val="18"/>
+        </w:rPr>
+        <w:tab/>
+      </w:r>
+      <w:r>
+        <w:rPr>
+          <w:sz w:val="18"/>
+          <w:szCs w:val="18"/>
+        </w:rPr>
+        <w:tab/>
+      </w:r>
+      <w:r>
+        <w:rPr>
+          <w:sz w:val="18"/>
+          <w:szCs w:val="18"/>
+        </w:rPr>
+        <w:tab/>
+      </w:r>
+      <w:r>
+        <w:rPr>
+          <w:sz w:val="18"/>
+          <w:szCs w:val="18"/>
+        </w:rPr>
+        <w:tab/>
+      </w:r>
+      <w:r>
+        <w:rPr>
+          <w:sz w:val="18"/>
+          <w:szCs w:val="18"/>
+        </w:rPr>
+        <w:t>#Set location of FSL</w:t>
+      </w:r>
+    </w:p>
+    <w:p>
+      <w:pPr>
+        <w:spacing w:after="0"/>
+        <w:ind w:firstLine="720"/>
+        <w:rPr>
+          <w:sz w:val="18"/>
+          <w:szCs w:val="18"/>
+        </w:rPr>
+      </w:pPr>
+      <w:r>
+        <w:rPr>
+          <w:sz w:val="18"/>
+          <w:szCs w:val="18"/>
+        </w:rPr>
+        <w:t>. ${FSLDIR}/etc/fslconf/fsl.sh</w:t>
+      </w:r>
+      <w:r>
+        <w:rPr>
+          <w:sz w:val="18"/>
+          <w:szCs w:val="18"/>
+        </w:rPr>
+        <w:tab/>
+      </w:r>
+      <w:r>
+        <w:rPr>
+          <w:sz w:val="18"/>
+          <w:szCs w:val="18"/>
+        </w:rPr>
+        <w:tab/>
+      </w:r>
+      <w:r>
+        <w:rPr>
+          <w:sz w:val="18"/>
+          <w:szCs w:val="18"/>
+        </w:rPr>
+        <w:tab/>
+      </w:r>
+      <w:r>
+        <w:rPr>
+          <w:sz w:val="18"/>
+          <w:szCs w:val="18"/>
+        </w:rPr>
+        <w:tab/>
+      </w:r>
+      <w:r>
+        <w:rPr>
+          <w:sz w:val="18"/>
+          <w:szCs w:val="18"/>
+        </w:rPr>
+        <w:tab/>
+      </w:r>
+      <w:r>
+        <w:rPr>
+          <w:sz w:val="18"/>
+          <w:szCs w:val="18"/>
+        </w:rPr>
+        <w:tab/>
+      </w:r>
+      <w:r>
+        <w:rPr>
+          <w:sz w:val="18"/>
+          <w:szCs w:val="18"/>
+        </w:rPr>
+        <w:t>#Set FSL environment including PATH</w:t>
+      </w:r>
+    </w:p>
+    <w:p>
+      <w:pPr>
+        <w:spacing w:after="0"/>
+        <w:ind w:firstLine="720"/>
+        <w:rPr>
+          <w:sz w:val="18"/>
+          <w:szCs w:val="18"/>
+        </w:rPr>
+      </w:pPr>
+      <w:r>
+        <w:rPr>
+          <w:sz w:val="18"/>
+          <w:szCs w:val="18"/>
+        </w:rPr>
+        <w:t>export HCPDIR=/Users/Shared/pipeline/HCP</w:t>
+      </w:r>
+      <w:r>
+        <w:rPr>
+          <w:sz w:val="18"/>
+          <w:szCs w:val="18"/>
+        </w:rPr>
+        <w:tab/>
+      </w:r>
+      <w:r>
+        <w:rPr>
+          <w:sz w:val="18"/>
+          <w:szCs w:val="18"/>
+        </w:rPr>
+        <w:tab/>
+      </w:r>
+      <w:r>
+        <w:rPr>
+          <w:sz w:val="18"/>
+          <w:szCs w:val="18"/>
+        </w:rPr>
+        <w:tab/>
+      </w:r>
+      <w:r>
+        <w:rPr>
+          <w:sz w:val="18"/>
+          <w:szCs w:val="18"/>
+        </w:rPr>
+        <w:tab/>
+      </w:r>
+      <w:r>
+        <w:rPr>
+          <w:sz w:val="18"/>
+          <w:szCs w:val="18"/>
+        </w:rPr>
+        <w:t>#Set location of HCP</w:t>
+      </w:r>
+    </w:p>
+    <w:p>
+      <w:pPr>
+        <w:spacing w:after="0"/>
+        <w:ind w:firstLine="720"/>
+        <w:rPr>
+          <w:sz w:val="18"/>
+          <w:szCs w:val="18"/>
+        </w:rPr>
+      </w:pPr>
+      <w:r>
+        <w:rPr>
+          <w:sz w:val="18"/>
+          <w:szCs w:val="18"/>
+        </w:rPr>
+        <w:t xml:space="preserve">export </w:t>
+      </w:r>
+      <w:r>
+        <w:rPr>
+          <w:sz w:val="18"/>
+          <w:szCs w:val="18"/>
+        </w:rPr>
+        <w:t>PATH=$PATH:/opt/homebrew/opt:/Users/Shared/pipeline:$HCPDIR</w:t>
+      </w:r>
+      <w:r>
+        <w:rPr>
+          <w:sz w:val="18"/>
+          <w:szCs w:val="18"/>
+        </w:rPr>
+        <w:tab/>
+        <w:t>#Add homebrew, pipeline and HCPDIR to PATH</w:t>
+      </w:r>
+    </w:p>
+    <w:p>
+      <w:pPr>
+        <w:ind w:firstLine="720"/>
+        <w:rPr>
+          <w:sz w:val="18"/>
+          <w:szCs w:val="18"/>
+        </w:rPr>
+      </w:pPr>
+      <w:r>
+        <w:rPr>
+          <w:sz w:val="18"/>
+          <w:szCs w:val="18"/>
+        </w:rPr>
+        <w:t>export PATH=$PATH:/Users/Shared/pipeline/HCP/workbench-mac/bin_macosx64</w:t>
+      </w:r>
+      <w:r>
+        <w:rPr>
+          <w:sz w:val="18"/>
+          <w:szCs w:val="18"/>
+        </w:rPr>
+        <w:tab/>
+        <w:t># location of HCP scripts</w:t>
+      </w:r>
+    </w:p>
+    <w:p>
+      <w:r>
+        <w:t>Freesurfer variables may also be added:</w:t>
+      </w:r>
+    </w:p>
+    <w:p>
+      <w:pPr>
+        <w:spacing w:after="0"/>
+        <w:ind w:firstLine="720"/>
+        <w:rPr>
+          <w:sz w:val="18"/>
+          <w:szCs w:val="18"/>
+        </w:rPr>
+      </w:pPr>
+      <w:r>
+        <w:rPr>
+          <w:sz w:val="18"/>
+          <w:szCs w:val="18"/>
+        </w:rPr>
+        <w:t>export FREESURFDIR=/Applications/freesurfer</w:t>
+      </w:r>
+      <w:r>
+        <w:rPr>
+          <w:sz w:val="18"/>
+          <w:szCs w:val="18"/>
+        </w:rPr>
+        <w:tab/>
+      </w:r>
+      <w:r>
+        <w:rPr>
+          <w:sz w:val="18"/>
+          <w:szCs w:val="18"/>
+        </w:rPr>
+        <w:tab/>
+      </w:r>
+      <w:r>
+        <w:rPr>
+          <w:sz w:val="18"/>
+          <w:szCs w:val="18"/>
+        </w:rPr>
+        <w:tab/>
+      </w:r>
+      <w:r>
+        <w:rPr>
+          <w:sz w:val="18"/>
+          <w:szCs w:val="18"/>
+        </w:rPr>
+        <w:tab/>
+        <w:t>#Set location of Freesurfer installations</w:t>
+      </w:r>
+    </w:p>
+    <w:p>
+      <w:pPr>
+        <w:spacing w:after="0"/>
+        <w:ind w:firstLine="720"/>
+        <w:rPr>
+          <w:sz w:val="18"/>
+          <w:szCs w:val="18"/>
+        </w:rPr>
+      </w:pPr>
+      <w:r>
+        <w:rPr>
+          <w:sz w:val="18"/>
+          <w:szCs w:val="18"/>
+        </w:rPr>
+        <w:t>export FREESURFVER=7.3.2</w:t>
+      </w:r>
+      <w:r>
+        <w:rPr>
+          <w:sz w:val="18"/>
+          <w:szCs w:val="18"/>
+        </w:rPr>
+        <w:tab/>
+      </w:r>
+      <w:r>
+        <w:rPr>
+          <w:sz w:val="18"/>
+          <w:szCs w:val="18"/>
+        </w:rPr>
+        <w:tab/>
+      </w:r>
+      <w:r>
+        <w:rPr>
+          <w:sz w:val="18"/>
+          <w:szCs w:val="18"/>
+        </w:rPr>
+        <w:tab/>
+      </w:r>
+      <w:r>
+        <w:rPr>
+          <w:sz w:val="18"/>
+          <w:szCs w:val="18"/>
+        </w:rPr>
+        <w:tab/>
+      </w:r>
+      <w:r>
+        <w:rPr>
+          <w:sz w:val="18"/>
+          <w:szCs w:val="18"/>
+        </w:rPr>
+        <w:tab/>
+      </w:r>
+      <w:r>
+        <w:rPr>
+          <w:sz w:val="18"/>
+          <w:szCs w:val="18"/>
+        </w:rPr>
+        <w:tab/>
+        <w:t>#Currently we are using Freesurfer 7.3.2</w:t>
+      </w:r>
+    </w:p>
+    <w:p>
+      <w:pPr>
+        <w:spacing w:after="0"/>
+        <w:ind w:firstLine="720"/>
+        <w:rPr>
+          <w:sz w:val="18"/>
+          <w:szCs w:val="18"/>
+        </w:rPr>
+      </w:pPr>
+      <w:r>
+        <w:rPr>
+          <w:sz w:val="18"/>
+          <w:szCs w:val="18"/>
+        </w:rPr>
+        <w:t xml:space="preserve">export </w:t>
+      </w:r>
+      <w:r>
+        <w:rPr>
+          <w:sz w:val="18"/>
+          <w:szCs w:val="18"/>
+        </w:rPr>
+        <w:t>FREESURFER_HOME=$FREESURFDIR/$FREESURFVER</w:t>
+      </w:r>
+      <w:r>
+        <w:rPr>
+          <w:sz w:val="18"/>
+          <w:szCs w:val="18"/>
+        </w:rPr>
+        <w:tab/>
+      </w:r>
+      <w:r>
+        <w:rPr>
+          <w:sz w:val="18"/>
+          <w:szCs w:val="18"/>
+        </w:rPr>
+        <w:tab/>
+        <w:t xml:space="preserve">#Set </w:t>
+      </w:r>
+      <w:r>
+        <w:rPr>
+          <w:sz w:val="18"/>
+          <w:szCs w:val="18"/>
+        </w:rPr>
+        <w:t>FREESURFER_HOME</w:t>
+      </w:r>
+    </w:p>
+    <w:p>
+      <w:pPr>
+        <w:spacing w:after="0"/>
+        <w:ind w:firstLine="720"/>
+        <w:rPr>
+          <w:sz w:val="18"/>
+          <w:szCs w:val="18"/>
+        </w:rPr>
+      </w:pPr>
+      <w:r>
+        <w:rPr>
+          <w:sz w:val="18"/>
+          <w:szCs w:val="18"/>
+        </w:rPr>
+        <w:t>source $FREESURFER_HOME/SetUpFreeSurfer.sh</w:t>
+      </w:r>
+    </w:p>
+    <w:p>
+      <w:pPr>
+        <w:ind w:firstLine="720"/>
+        <w:rPr>
+          <w:sz w:val="18"/>
+          <w:szCs w:val="18"/>
+        </w:rPr>
+      </w:pPr>
+      <w:r>
+        <w:rPr>
+          <w:sz w:val="18"/>
+          <w:szCs w:val="18"/>
+        </w:rPr>
+        <w:t>PATH=$PATH:$</w:t>
+      </w:r>
+      <w:r>
+        <w:rPr>
+          <w:sz w:val="18"/>
+          <w:szCs w:val="18"/>
+        </w:rPr>
+        <w:t>FREESURFER_HOME</w:t>
+      </w:r>
+      <w:r>
+        <w:rPr>
+          <w:sz w:val="18"/>
+          <w:szCs w:val="18"/>
+        </w:rPr>
+        <w:t>/bin</w:t>
+      </w:r>
+      <w:r>
+        <w:rPr>
+          <w:sz w:val="18"/>
+          <w:szCs w:val="18"/>
+        </w:rPr>
+        <w:tab/>
+      </w:r>
+      <w:r>
+        <w:rPr>
+          <w:sz w:val="18"/>
+          <w:szCs w:val="18"/>
+        </w:rPr>
+        <w:tab/>
+      </w:r>
+      <w:r>
+        <w:rPr>
+          <w:sz w:val="18"/>
+          <w:szCs w:val="18"/>
+        </w:rPr>
+        <w:tab/>
+      </w:r>
+      <w:r>
+        <w:rPr>
+          <w:sz w:val="18"/>
+          <w:szCs w:val="18"/>
+        </w:rPr>
+        <w:tab/>
+        <w:t>#Add location of Freesurfer binaries to path</w:t>
+      </w:r>
+    </w:p>
+    <w:p>
+      <w:r>
+        <w:t xml:space="preserve">You may also wish to add </w:t>
+      </w:r>
+      <w:r>
+        <w:rPr>
+          <w:i/>
+        </w:rPr>
+        <w:t>workbench</w:t>
+      </w:r>
+      <w:r>
+        <w:t xml:space="preserve"> to your path:</w:t>
+      </w:r>
+    </w:p>
+    <w:p>
+      <w:pPr>
+        <w:ind w:firstLine="720"/>
+        <w:rPr>
+          <w:sz w:val="18"/>
+          <w:szCs w:val="18"/>
+        </w:rPr>
+      </w:pPr>
+      <w:r>
+        <w:rPr>
+          <w:sz w:val="18"/>
+          <w:szCs w:val="18"/>
+        </w:rPr>
+        <w:t>PATH=$PATH:/</w:t>
+      </w:r>
+      <w:r>
+        <w:rPr>
+          <w:sz w:val="18"/>
+          <w:szCs w:val="18"/>
+        </w:rPr>
+        <w:t>Users/Shared/pipeline/HCP/workbench-mac/bin_macosx64</w:t>
+      </w:r>
+    </w:p>
+    <w:p>
+      <w:pPr>
+        <w:spacing w:after="0"/>
+      </w:pPr>
+      <w:r>
+        <w:t>Variables set via the script options will override those made in the .bash_profile or .zshrc.</w:t>
       </w:r>
     </w:p>
     <w:sectPr>
@@ -2348,7 +2069,7 @@
 </file>
 
 <file path=word/numbering.xml><?xml version="1.0" encoding="utf-8"?>
-<w:numbering xmlns:wpc="http://schemas.microsoft.com/office/word/2010/wordprocessingCanvas" xmlns:cx="http://schemas.microsoft.com/office/drawing/2014/chartex" xmlns:cx1="http://schemas.microsoft.com/office/drawing/2015/9/8/chartex" xmlns:mc="http://schemas.openxmlformats.org/markup-compatibility/2006" xmlns:o="urn:schemas-microsoft-com:office:office" xmlns:r="http://schemas.openxmlformats.org/officeDocument/2006/relationships" xmlns:m="http://schemas.openxmlformats.org/officeDocument/2006/math" xmlns:v="urn:schemas-microsoft-com:vml" xmlns:wp14="http://schemas.microsoft.com/office/word/2010/wordprocessingDrawing" xmlns:wp="http://schemas.openxmlformats.org/drawingml/2006/wordprocessingDrawing" xmlns:w10="urn:schemas-microsoft-com:office:word" xmlns:w="http://schemas.openxmlformats.org/wordprocessingml/2006/main" xmlns:w14="http://schemas.microsoft.com/office/word/2010/wordml" xmlns:w15="http://schemas.microsoft.com/office/word/2012/wordml" xmlns:w16se="http://schemas.microsoft.com/office/word/2015/wordml/symex" xmlns:wpg="http://schemas.microsoft.com/office/word/2010/wordprocessingGroup" xmlns:wpi="http://schemas.microsoft.com/office/word/2010/wordprocessingInk" xmlns:wne="http://schemas.microsoft.com/office/word/2006/wordml" xmlns:wps="http://schemas.microsoft.com/office/word/2010/wordprocessingShape" mc:Ignorable="w14 w15 w16se wp14">
+<w:numbering xmlns:wpc="http://schemas.microsoft.com/office/word/2010/wordprocessingCanvas" xmlns:cx="http://schemas.microsoft.com/office/drawing/2014/chartex" xmlns:cx1="http://schemas.microsoft.com/office/drawing/2015/9/8/chartex" xmlns:cx2="http://schemas.microsoft.com/office/drawing/2015/10/21/chartex" xmlns:cx3="http://schemas.microsoft.com/office/drawing/2016/5/9/chartex" xmlns:cx4="http://schemas.microsoft.com/office/drawing/2016/5/10/chartex" xmlns:cx5="http://schemas.microsoft.com/office/drawing/2016/5/11/chartex" xmlns:cx6="http://schemas.microsoft.com/office/drawing/2016/5/12/chartex" xmlns:cx7="http://schemas.microsoft.com/office/drawing/2016/5/13/chartex" xmlns:cx8="http://schemas.microsoft.com/office/drawing/2016/5/14/chartex" xmlns:mc="http://schemas.openxmlformats.org/markup-compatibility/2006" xmlns:aink="http://schemas.microsoft.com/office/drawing/2016/ink" xmlns:am3d="http://schemas.microsoft.com/office/drawing/2017/model3d" xmlns:o="urn:schemas-microsoft-com:office:office" xmlns:oel="http://schemas.microsoft.com/office/2019/extlst" xmlns:r="http://schemas.openxmlformats.org/officeDocument/2006/relationships" xmlns:m="http://schemas.openxmlformats.org/officeDocument/2006/math" xmlns:v="urn:schemas-microsoft-com:vml" xmlns:wp14="http://schemas.microsoft.com/office/word/2010/wordprocessingDrawing" xmlns:wp="http://schemas.openxmlformats.org/drawingml/2006/wordprocessingDrawing" xmlns:w10="urn:schemas-microsoft-com:office:word" xmlns:w="http://schemas.openxmlformats.org/wordprocessingml/2006/main" xmlns:w14="http://schemas.microsoft.com/office/word/2010/wordml" xmlns:w15="http://schemas.microsoft.com/office/word/2012/wordml" xmlns:w16cex="http://schemas.microsoft.com/office/word/2018/wordml/cex" xmlns:w16cid="http://schemas.microsoft.com/office/word/2016/wordml/cid" xmlns:w16="http://schemas.microsoft.com/office/word/2018/wordml" xmlns:w16sdtdh="http://schemas.microsoft.com/office/word/2020/wordml/sdtdatahash" xmlns:w16se="http://schemas.microsoft.com/office/word/2015/wordml/symex" xmlns:wpg="http://schemas.microsoft.com/office/word/2010/wordprocessingGroup" xmlns:wpi="http://schemas.microsoft.com/office/word/2010/wordprocessingInk" xmlns:wne="http://schemas.microsoft.com/office/word/2006/wordml" xmlns:wps="http://schemas.microsoft.com/office/word/2010/wordprocessingShape" mc:Ignorable="w14 w15 w16se w16cid w16 w16cex w16sdtdh wp14">
   <w:abstractNum w:abstractNumId="0" w15:restartNumberingAfterBreak="0">
     <w:nsid w:val="05793448"/>
     <w:multiLevelType w:val="hybridMultilevel"/>
@@ -2462,14 +2183,14 @@
       </w:rPr>
     </w:lvl>
   </w:abstractNum>
-  <w:num w:numId="1">
+  <w:num w:numId="1" w16cid:durableId="7411350">
     <w:abstractNumId w:val="0"/>
   </w:num>
 </w:numbering>
 </file>
 
 <file path=word/styles.xml><?xml version="1.0" encoding="utf-8"?>
-<w:styles xmlns:mc="http://schemas.openxmlformats.org/markup-compatibility/2006" xmlns:r="http://schemas.openxmlformats.org/officeDocument/2006/relationships" xmlns:w="http://schemas.openxmlformats.org/wordprocessingml/2006/main" xmlns:w14="http://schemas.microsoft.com/office/word/2010/wordml" xmlns:w15="http://schemas.microsoft.com/office/word/2012/wordml" xmlns:w16se="http://schemas.microsoft.com/office/word/2015/wordml/symex" mc:Ignorable="w14 w15 w16se">
+<w:styles xmlns:mc="http://schemas.openxmlformats.org/markup-compatibility/2006" xmlns:r="http://schemas.openxmlformats.org/officeDocument/2006/relationships" xmlns:w="http://schemas.openxmlformats.org/wordprocessingml/2006/main" xmlns:w14="http://schemas.microsoft.com/office/word/2010/wordml" xmlns:w15="http://schemas.microsoft.com/office/word/2012/wordml" xmlns:w16cex="http://schemas.microsoft.com/office/word/2018/wordml/cex" xmlns:w16cid="http://schemas.microsoft.com/office/word/2016/wordml/cid" xmlns:w16="http://schemas.microsoft.com/office/word/2018/wordml" xmlns:w16sdtdh="http://schemas.microsoft.com/office/word/2020/wordml/sdtdatahash" xmlns:w16se="http://schemas.microsoft.com/office/word/2015/wordml/symex" mc:Ignorable="w14 w15 w16se w16cid w16 w16cex w16sdtdh">
   <w:docDefaults>
     <w:rPrDefault>
       <w:rPr>
@@ -2485,7 +2206,7 @@
       </w:pPr>
     </w:pPrDefault>
   </w:docDefaults>
-  <w:latentStyles w:defLockedState="0" w:defUIPriority="99" w:defSemiHidden="0" w:defUnhideWhenUsed="0" w:defQFormat="0" w:count="371">
+  <w:latentStyles w:defLockedState="0" w:defUIPriority="99" w:defSemiHidden="0" w:defUnhideWhenUsed="0" w:defQFormat="0" w:count="376">
     <w:lsdException w:name="Normal" w:uiPriority="0" w:qFormat="1"/>
     <w:lsdException w:name="heading 1" w:uiPriority="9" w:qFormat="1"/>
     <w:lsdException w:name="heading 2" w:semiHidden="1" w:uiPriority="9" w:unhideWhenUsed="1" w:qFormat="1"/>
@@ -2857,6 +2578,11 @@
     <w:lsdException w:name="List Table 5 Dark Accent 6" w:uiPriority="50"/>
     <w:lsdException w:name="List Table 6 Colorful Accent 6" w:uiPriority="51"/>
     <w:lsdException w:name="List Table 7 Colorful Accent 6" w:uiPriority="52"/>
+    <w:lsdException w:name="Mention" w:semiHidden="1" w:unhideWhenUsed="1"/>
+    <w:lsdException w:name="Smart Hyperlink" w:semiHidden="1" w:unhideWhenUsed="1"/>
+    <w:lsdException w:name="Hashtag" w:semiHidden="1" w:unhideWhenUsed="1"/>
+    <w:lsdException w:name="Unresolved Mention" w:semiHidden="1" w:unhideWhenUsed="1"/>
+    <w:lsdException w:name="Smart Link" w:semiHidden="1" w:unhideWhenUsed="1"/>
   </w:latentStyles>
   <w:style w:type="paragraph" w:default="1" w:styleId="Normal">
     <w:name w:val="Normal"/>

</xml_diff>

<commit_message>
update for pdf reading
</commit_message>
<xml_diff>
--- a/ogre_installation_prereqs.docx
+++ b/ogre_installation_prereqs.docx
@@ -789,16 +789,8 @@
         <w:rPr>
           <w:bCs/>
         </w:rPr>
-        <w:t>Alternatively, install from python.org/</w:t>
-      </w:r>
-      <w:proofErr w:type="gramStart"/>
-      <w:r>
-        <w:rPr>
-          <w:bCs/>
-        </w:rPr>
-        <w:t>downloads</w:t>
-      </w:r>
-      <w:proofErr w:type="gramEnd"/>
+        <w:t>Alternatively, install from python.org/downloads</w:t>
+      </w:r>
     </w:p>
     <w:p>
       <w:pPr>
@@ -1268,13 +1260,8 @@
       </w:r>
       <w:proofErr w:type="spellEnd"/>
       <w:r>
-        <w:t>/local/</w:t>
-      </w:r>
-      <w:proofErr w:type="gramStart"/>
-      <w:r>
-        <w:t>bin</w:t>
-      </w:r>
-      <w:proofErr w:type="gramEnd"/>
+        <w:t>/local/bin</w:t>
+      </w:r>
     </w:p>
     <w:p>
       <w:pPr>
@@ -1315,13 +1302,8 @@
       </w:r>
       <w:proofErr w:type="spellEnd"/>
       <w:r>
-        <w:t>/local/</w:t>
-      </w:r>
-      <w:proofErr w:type="gramStart"/>
-      <w:r>
-        <w:t>bin</w:t>
-      </w:r>
-      <w:proofErr w:type="gramEnd"/>
+        <w:t>/local/bin</w:t>
+      </w:r>
     </w:p>
     <w:p>
       <w:pPr>
@@ -1400,13 +1382,8 @@
       </w:r>
       <w:proofErr w:type="spellEnd"/>
       <w:r>
-        <w:t>/local/</w:t>
-      </w:r>
-      <w:proofErr w:type="gramStart"/>
-      <w:r>
-        <w:t>bin</w:t>
-      </w:r>
-      <w:proofErr w:type="gramEnd"/>
+        <w:t>/local/bin</w:t>
+      </w:r>
     </w:p>
     <w:p>
       <w:pPr>
@@ -2297,13 +2274,8 @@
       </w:r>
       <w:proofErr w:type="spellEnd"/>
       <w:r>
-        <w:t>) /opt/</w:t>
-      </w:r>
-      <w:proofErr w:type="gramStart"/>
-      <w:r>
-        <w:t>homebrew</w:t>
-      </w:r>
-      <w:proofErr w:type="gramEnd"/>
+        <w:t>) /opt/homebrew</w:t>
+      </w:r>
     </w:p>
     <w:p>
       <w:pPr>
@@ -2723,6 +2695,108 @@
         <w:t>cmake</w:t>
       </w:r>
       <w:proofErr w:type="spellEnd"/>
+    </w:p>
+    <w:p>
+      <w:pPr>
+        <w:spacing w:after="0"/>
+      </w:pPr>
+    </w:p>
+    <w:p>
+      <w:pPr>
+        <w:spacing w:after="0"/>
+        <w:rPr>
+          <w:b/>
+          <w:u w:val="single"/>
+        </w:rPr>
+      </w:pPr>
+      <w:proofErr w:type="spellStart"/>
+      <w:r>
+        <w:rPr>
+          <w:b/>
+          <w:u w:val="single"/>
+        </w:rPr>
+        <w:t>pdfreader</w:t>
+      </w:r>
+      <w:proofErr w:type="spellEnd"/>
+    </w:p>
+    <w:p>
+      <w:pPr>
+        <w:spacing w:after="0"/>
+        <w:rPr>
+          <w:b/>
+        </w:rPr>
+      </w:pPr>
+      <w:proofErr w:type="spellStart"/>
+      <w:r>
+        <w:rPr>
+          <w:b/>
+        </w:rPr>
+        <w:t>pdfreader</w:t>
+      </w:r>
+      <w:proofErr w:type="spellEnd"/>
+      <w:r>
+        <w:rPr>
+          <w:b/>
+        </w:rPr>
+        <w:t xml:space="preserve"> is used to </w:t>
+      </w:r>
+      <w:r>
+        <w:rPr>
+          <w:b/>
+        </w:rPr>
+        <w:t>by the (optional) "pdf2scanlist" tool that will read XNAT screenshots</w:t>
+      </w:r>
+    </w:p>
+    <w:p>
+      <w:pPr>
+        <w:spacing w:after="0"/>
+      </w:pPr>
+      <w:r>
+        <w:t>Install</w:t>
+      </w:r>
+    </w:p>
+    <w:p>
+      <w:pPr>
+        <w:spacing w:after="0"/>
+      </w:pPr>
+      <w:r>
+        <w:tab/>
+      </w:r>
+      <w:r>
+        <w:t xml:space="preserve">pip3 install </w:t>
+      </w:r>
+      <w:proofErr w:type="spellStart"/>
+      <w:r>
+        <w:t>setuptools</w:t>
+      </w:r>
+      <w:proofErr w:type="spellEnd"/>
+    </w:p>
+    <w:p>
+      <w:pPr>
+        <w:spacing w:after="0"/>
+      </w:pPr>
+      <w:r>
+        <w:t>If this doesn't work, try</w:t>
+      </w:r>
+    </w:p>
+    <w:p>
+      <w:pPr>
+        <w:spacing w:after="0"/>
+      </w:pPr>
+      <w:r>
+        <w:tab/>
+      </w:r>
+      <w:r>
+        <w:t xml:space="preserve">pip3 install </w:t>
+      </w:r>
+      <w:proofErr w:type="spellStart"/>
+      <w:r>
+        <w:t>pdfreader</w:t>
+      </w:r>
+      <w:proofErr w:type="spellEnd"/>
+      <w:r>
+        <w:t xml:space="preserve"> --break-system-packages</w:t>
+      </w:r>
     </w:p>
     <w:p>
       <w:pPr>
@@ -2833,13 +2907,8 @@
         <w:ind w:left="720" w:firstLine="720"/>
       </w:pPr>
       <w:r>
-        <w:t>“Open Anyway” button. Confirm by hitting “</w:t>
-      </w:r>
-      <w:proofErr w:type="gramStart"/>
-      <w:r>
-        <w:t>open”</w:t>
-      </w:r>
-      <w:proofErr w:type="gramEnd"/>
+        <w:t>“Open Anyway” button. Confirm by hitting “open”</w:t>
+      </w:r>
     </w:p>
     <w:p>
       <w:pPr>

</xml_diff>

<commit_message>
update manual/prereqs, delete obsolete publications
</commit_message>
<xml_diff>
--- a/ogre_installation_prereqs.docx
+++ b/ogre_installation_prereqs.docx
@@ -1,6 +1,6 @@
 
 <file path=word/document.xml><?xml version="1.0" encoding="utf-8"?>
-<w:document xmlns:wpc="http://schemas.microsoft.com/office/word/2010/wordprocessingCanvas" xmlns:cx="http://schemas.microsoft.com/office/drawing/2014/chartex" xmlns:cx1="http://schemas.microsoft.com/office/drawing/2015/9/8/chartex" xmlns:cx2="http://schemas.microsoft.com/office/drawing/2015/10/21/chartex" xmlns:cx3="http://schemas.microsoft.com/office/drawing/2016/5/9/chartex" xmlns:cx4="http://schemas.microsoft.com/office/drawing/2016/5/10/chartex" xmlns:cx5="http://schemas.microsoft.com/office/drawing/2016/5/11/chartex" xmlns:cx6="http://schemas.microsoft.com/office/drawing/2016/5/12/chartex" xmlns:cx7="http://schemas.microsoft.com/office/drawing/2016/5/13/chartex" xmlns:cx8="http://schemas.microsoft.com/office/drawing/2016/5/14/chartex" xmlns:mc="http://schemas.openxmlformats.org/markup-compatibility/2006" xmlns:aink="http://schemas.microsoft.com/office/drawing/2016/ink" xmlns:am3d="http://schemas.microsoft.com/office/drawing/2017/model3d" xmlns:o="urn:schemas-microsoft-com:office:office" xmlns:oel="http://schemas.microsoft.com/office/2019/extlst" xmlns:r="http://schemas.openxmlformats.org/officeDocument/2006/relationships" xmlns:m="http://schemas.openxmlformats.org/officeDocument/2006/math" xmlns:v="urn:schemas-microsoft-com:vml" xmlns:wp14="http://schemas.microsoft.com/office/word/2010/wordprocessingDrawing" xmlns:wp="http://schemas.openxmlformats.org/drawingml/2006/wordprocessingDrawing" xmlns:w10="urn:schemas-microsoft-com:office:word" xmlns:w="http://schemas.openxmlformats.org/wordprocessingml/2006/main" xmlns:w14="http://schemas.microsoft.com/office/word/2010/wordml" xmlns:w15="http://schemas.microsoft.com/office/word/2012/wordml" xmlns:w16cex="http://schemas.microsoft.com/office/word/2018/wordml/cex" xmlns:w16cid="http://schemas.microsoft.com/office/word/2016/wordml/cid" xmlns:w16="http://schemas.microsoft.com/office/word/2018/wordml" xmlns:w16sdtdh="http://schemas.microsoft.com/office/word/2020/wordml/sdtdatahash" xmlns:w16se="http://schemas.microsoft.com/office/word/2015/wordml/symex" xmlns:wpg="http://schemas.microsoft.com/office/word/2010/wordprocessingGroup" xmlns:wpi="http://schemas.microsoft.com/office/word/2010/wordprocessingInk" xmlns:wne="http://schemas.microsoft.com/office/word/2006/wordml" xmlns:wps="http://schemas.microsoft.com/office/word/2010/wordprocessingShape" mc:Ignorable="w14 w15 w16se w16cid w16 w16cex w16sdtdh wp14">
+<w:document xmlns:wpc="http://schemas.microsoft.com/office/word/2010/wordprocessingCanvas" xmlns:cx="http://schemas.microsoft.com/office/drawing/2014/chartex" xmlns:cx1="http://schemas.microsoft.com/office/drawing/2015/9/8/chartex" xmlns:cx2="http://schemas.microsoft.com/office/drawing/2015/10/21/chartex" xmlns:cx3="http://schemas.microsoft.com/office/drawing/2016/5/9/chartex" xmlns:cx4="http://schemas.microsoft.com/office/drawing/2016/5/10/chartex" xmlns:cx5="http://schemas.microsoft.com/office/drawing/2016/5/11/chartex" xmlns:cx6="http://schemas.microsoft.com/office/drawing/2016/5/12/chartex" xmlns:cx7="http://schemas.microsoft.com/office/drawing/2016/5/13/chartex" xmlns:cx8="http://schemas.microsoft.com/office/drawing/2016/5/14/chartex" xmlns:mc="http://schemas.openxmlformats.org/markup-compatibility/2006" xmlns:aink="http://schemas.microsoft.com/office/drawing/2016/ink" xmlns:am3d="http://schemas.microsoft.com/office/drawing/2017/model3d" xmlns:o="urn:schemas-microsoft-com:office:office" xmlns:oel="http://schemas.microsoft.com/office/2019/extlst" xmlns:r="http://schemas.openxmlformats.org/officeDocument/2006/relationships" xmlns:m="http://schemas.openxmlformats.org/officeDocument/2006/math" xmlns:v="urn:schemas-microsoft-com:vml" xmlns:wp14="http://schemas.microsoft.com/office/word/2010/wordprocessingDrawing" xmlns:wp="http://schemas.openxmlformats.org/drawingml/2006/wordprocessingDrawing" xmlns:w10="urn:schemas-microsoft-com:office:word" xmlns:w="http://schemas.openxmlformats.org/wordprocessingml/2006/main" xmlns:w14="http://schemas.microsoft.com/office/word/2010/wordml" xmlns:w15="http://schemas.microsoft.com/office/word/2012/wordml" xmlns:w16cex="http://schemas.microsoft.com/office/word/2018/wordml/cex" xmlns:w16cid="http://schemas.microsoft.com/office/word/2016/wordml/cid" xmlns:w16="http://schemas.microsoft.com/office/word/2018/wordml" xmlns:w16du="http://schemas.microsoft.com/office/word/2023/wordml/word16du" xmlns:w16sdtdh="http://schemas.microsoft.com/office/word/2020/wordml/sdtdatahash" xmlns:w16sdtfl="http://schemas.microsoft.com/office/word/2024/wordml/sdtformatlock" xmlns:w16se="http://schemas.microsoft.com/office/word/2015/wordml/symex" xmlns:wpg="http://schemas.microsoft.com/office/word/2010/wordprocessingGroup" xmlns:wpi="http://schemas.microsoft.com/office/word/2010/wordprocessingInk" xmlns:wne="http://schemas.microsoft.com/office/word/2006/wordml" xmlns:wps="http://schemas.microsoft.com/office/word/2010/wordprocessingShape" mc:Ignorable="w14 w15 w16se w16cid w16 w16cex w16sdtdh w16sdtfl w16du wp14">
   <w:body>
     <w:p>
       <w:pPr>
@@ -65,6 +65,50 @@
         <w:spacing w:after="0"/>
         <w:rPr>
           <w:bCs/>
+          <w:u w:val="single"/>
+        </w:rPr>
+      </w:pPr>
+      <w:r>
+        <w:rPr>
+          <w:bCs/>
+          <w:u w:val="single"/>
+        </w:rPr>
+        <w:t>OGRE should work on Linux systems as well</w:t>
+      </w:r>
+      <w:r>
+        <w:rPr>
+          <w:bCs/>
+          <w:u w:val="single"/>
+        </w:rPr>
+        <w:t>. Install all the same components (unless otherwise noted),</w:t>
+      </w:r>
+      <w:r>
+        <w:rPr>
+          <w:bCs/>
+          <w:u w:val="single"/>
+        </w:rPr>
+        <w:t xml:space="preserve"> but the installation process</w:t>
+      </w:r>
+      <w:r>
+        <w:rPr>
+          <w:bCs/>
+          <w:u w:val="single"/>
+        </w:rPr>
+        <w:t>es</w:t>
+      </w:r>
+      <w:r>
+        <w:rPr>
+          <w:bCs/>
+          <w:u w:val="single"/>
+        </w:rPr>
+        <w:t xml:space="preserve"> will differ.</w:t>
+      </w:r>
+    </w:p>
+    <w:p>
+      <w:pPr>
+        <w:spacing w:after="0"/>
+        <w:rPr>
+          <w:bCs/>
         </w:rPr>
       </w:pPr>
       <w:r>
@@ -131,14 +175,6 @@
     </w:p>
     <w:p>
       <w:pPr>
-        <w:rPr>
-          <w:sz w:val="18"/>
-          <w:szCs w:val="18"/>
-        </w:rPr>
-      </w:pPr>
-    </w:p>
-    <w:p>
-      <w:pPr>
         <w:spacing w:after="0"/>
         <w:rPr>
           <w:bCs/>
@@ -153,6 +189,13 @@
       </w:r>
       <w:r>
         <w:rPr>
+          <w:b/>
+          <w:bCs/>
+        </w:rPr>
+        <w:t xml:space="preserve"> (Mac only)</w:t>
+      </w:r>
+      <w:r>
+        <w:rPr>
           <w:bCs/>
         </w:rPr>
         <w:t xml:space="preserve">: </w:t>
@@ -505,7 +548,21 @@
           <w:b/>
           <w:bCs/>
         </w:rPr>
-        <w:t>Homebrew:</w:t>
+        <w:t>Homebrew</w:t>
+      </w:r>
+      <w:r>
+        <w:rPr>
+          <w:b/>
+          <w:bCs/>
+        </w:rPr>
+        <w:t xml:space="preserve"> (Mac only)</w:t>
+      </w:r>
+      <w:r>
+        <w:rPr>
+          <w:b/>
+          <w:bCs/>
+        </w:rPr>
+        <w:t>:</w:t>
       </w:r>
       <w:r>
         <w:rPr>
@@ -770,16 +827,7 @@
     </w:p>
     <w:p>
       <w:pPr>
-        <w:spacing w:after="0"/>
-        <w:ind w:firstLine="360"/>
-        <w:rPr>
-          <w:bCs/>
-        </w:rPr>
-      </w:pPr>
-    </w:p>
-    <w:p>
-      <w:pPr>
-        <w:spacing w:after="0"/>
+        <w:spacing w:before="120" w:after="0"/>
         <w:ind w:firstLine="360"/>
         <w:rPr>
           <w:bCs/>
@@ -996,12 +1044,7 @@
     </w:p>
     <w:p>
       <w:pPr>
-        <w:spacing w:after="0"/>
-      </w:pPr>
-    </w:p>
-    <w:p>
-      <w:pPr>
-        <w:spacing w:after="0"/>
+        <w:spacing w:before="120" w:after="0"/>
         <w:ind w:firstLine="360"/>
       </w:pPr>
       <w:r>
@@ -1047,13 +1090,7 @@
     </w:p>
     <w:p>
       <w:pPr>
-        <w:spacing w:after="0"/>
-        <w:ind w:firstLine="360"/>
-      </w:pPr>
-    </w:p>
-    <w:p>
-      <w:pPr>
-        <w:spacing w:after="0"/>
+        <w:spacing w:before="120" w:after="0"/>
         <w:ind w:firstLine="360"/>
       </w:pPr>
       <w:r>
@@ -1185,12 +1222,38 @@
     <w:p>
       <w:pPr>
         <w:spacing w:after="0"/>
-      </w:pPr>
-      <w:r>
-        <w:rPr>
-          <w:bCs/>
-        </w:rPr>
-        <w:t xml:space="preserve">Upgrade BASH: </w:t>
+        <w:rPr>
+          <w:bCs/>
+        </w:rPr>
+      </w:pPr>
+    </w:p>
+    <w:p>
+      <w:pPr>
+        <w:spacing w:after="0"/>
+      </w:pPr>
+      <w:r>
+        <w:rPr>
+          <w:b/>
+        </w:rPr>
+        <w:t>Upgrade BASH</w:t>
+      </w:r>
+      <w:r>
+        <w:rPr>
+          <w:b/>
+        </w:rPr>
+        <w:t xml:space="preserve"> (Mac only)</w:t>
+      </w:r>
+      <w:r>
+        <w:rPr>
+          <w:b/>
+        </w:rPr>
+        <w:t>:</w:t>
+      </w:r>
+      <w:r>
+        <w:rPr>
+          <w:bCs/>
+        </w:rPr>
+        <w:t xml:space="preserve"> </w:t>
       </w:r>
       <w:hyperlink r:id="rId8" w:history="1">
         <w:r>
@@ -2561,7 +2624,19 @@
         <w:rPr>
           <w:b/>
         </w:rPr>
-        <w:t xml:space="preserve"> which is used by in house software.</w:t>
+        <w:t xml:space="preserve"> which is used by </w:t>
+      </w:r>
+      <w:r>
+        <w:rPr>
+          <w:b/>
+        </w:rPr>
+        <w:t>OGRE</w:t>
+      </w:r>
+      <w:r>
+        <w:rPr>
+          <w:b/>
+        </w:rPr>
+        <w:t>.</w:t>
       </w:r>
     </w:p>
     <w:p>
@@ -2653,7 +2728,19 @@
         <w:rPr>
           <w:b/>
         </w:rPr>
-        <w:t xml:space="preserve"> which are used by in house software.</w:t>
+        <w:t xml:space="preserve"> which are used by </w:t>
+      </w:r>
+      <w:r>
+        <w:rPr>
+          <w:b/>
+        </w:rPr>
+        <w:t>OGRE</w:t>
+      </w:r>
+      <w:r>
+        <w:rPr>
+          <w:b/>
+        </w:rPr>
+        <w:t>.</w:t>
       </w:r>
     </w:p>
     <w:p>
@@ -2732,7 +2819,19 @@
         <w:rPr>
           <w:b/>
         </w:rPr>
-        <w:t xml:space="preserve"> and also used to build in house software.</w:t>
+        <w:t xml:space="preserve"> and also used to build </w:t>
+      </w:r>
+      <w:r>
+        <w:rPr>
+          <w:b/>
+        </w:rPr>
+        <w:t>OGRE</w:t>
+      </w:r>
+      <w:r>
+        <w:rPr>
+          <w:b/>
+        </w:rPr>
+        <w:t>.</w:t>
       </w:r>
     </w:p>
     <w:p>
@@ -2877,36 +2976,38 @@
         </w:rPr>
         <w:t>Connectome Workbench</w:t>
       </w:r>
-      <w:r>
-        <w:rPr>
-          <w:b/>
-          <w:bCs/>
-          <w:u w:val="single"/>
-        </w:rPr>
-        <w:t xml:space="preserve"> for Mac</w:t>
-      </w:r>
-    </w:p>
-    <w:p>
-      <w:pPr>
-        <w:spacing w:after="0"/>
-      </w:pPr>
-      <w:r>
-        <w:t xml:space="preserve">Included as part of the OGRE download, but may be </w:t>
-      </w:r>
-      <w:proofErr w:type="spellStart"/>
-      <w:r>
-        <w:t>indepdently</w:t>
-      </w:r>
-      <w:proofErr w:type="spellEnd"/>
-      <w:r>
-        <w:t xml:space="preserve"> acquired from </w:t>
+    </w:p>
+    <w:p>
+      <w:pPr>
+        <w:spacing w:after="0"/>
+      </w:pPr>
+      <w:r>
+        <w:t>Included as part of the OGRE download, but may be indep</w:t>
+      </w:r>
+      <w:r>
+        <w:t>en</w:t>
+      </w:r>
+      <w:r>
+        <w:t xml:space="preserve">dently acquired from </w:t>
       </w:r>
       <w:hyperlink r:id="rId11" w:history="1">
         <w:r>
           <w:rPr>
             <w:rStyle w:val="Hyperlink"/>
           </w:rPr>
-          <w:t>https://www.humanconnectome.org/software/get-connectome-workbench</w:t>
+          <w:t>https://www.humancon</w:t>
+        </w:r>
+        <w:r>
+          <w:rPr>
+            <w:rStyle w:val="Hyperlink"/>
+          </w:rPr>
+          <w:t>n</w:t>
+        </w:r>
+        <w:r>
+          <w:rPr>
+            <w:rStyle w:val="Hyperlink"/>
+          </w:rPr>
+          <w:t>ectome.org/software/get-connectome-workbench</w:t>
         </w:r>
       </w:hyperlink>
     </w:p>
@@ -4017,15 +4118,7 @@
         <w:t xml:space="preserve"> (this is true on our M2 but not our M1)</w:t>
       </w:r>
       <w:r>
-        <w:t xml:space="preserve">, add the following line to </w:t>
-      </w:r>
-      <w:proofErr w:type="spellStart"/>
-      <w:r>
-        <w:t>your</w:t>
-      </w:r>
-      <w:proofErr w:type="spellEnd"/>
-      <w:r>
-        <w:t xml:space="preserve"> .</w:t>
+        <w:t>, add the following line to your .</w:t>
       </w:r>
       <w:proofErr w:type="spellStart"/>
       <w:r>
@@ -4063,38 +4156,31 @@
           <w:sz w:val="20"/>
           <w:szCs w:val="20"/>
         </w:rPr>
+        <w:t xml:space="preserve"> OPENBLAS_NUM_THREADS=1</w:t>
+      </w:r>
+    </w:p>
+    <w:p>
+      <w:pPr>
+        <w:spacing w:after="0"/>
+      </w:pPr>
+    </w:p>
+    <w:p>
+      <w:pPr>
+        <w:spacing w:after="0"/>
+      </w:pPr>
+      <w:r>
+        <w:t xml:space="preserve">We recommend adding the following line to the BOTTOM of your profile. It will ensure that your system looks for scripts first in the homebrew &amp; core installation directories. Without this, </w:t>
+      </w:r>
+      <w:r>
+        <w:t xml:space="preserve">python calls may accidentally invoke </w:t>
+      </w:r>
+      <w:r>
+        <w:t>FSL’s internal version</w:t>
+      </w:r>
+      <w:r>
         <w:t xml:space="preserve"> </w:t>
       </w:r>
       <w:r>
-        <w:rPr>
-          <w:sz w:val="20"/>
-          <w:szCs w:val="20"/>
-        </w:rPr>
-        <w:t>OPENBLAS_NUM_THREADS=1</w:t>
-      </w:r>
-    </w:p>
-    <w:p>
-      <w:pPr>
-        <w:spacing w:after="0"/>
-      </w:pPr>
-    </w:p>
-    <w:p>
-      <w:pPr>
-        <w:spacing w:after="0"/>
-      </w:pPr>
-      <w:r>
-        <w:t xml:space="preserve">We recommend adding the following line to the BOTTOM of your profile. It will ensure that your system looks for scripts first in the homebrew &amp; core installation directories. Without this, </w:t>
-      </w:r>
-      <w:r>
-        <w:t xml:space="preserve">python calls may accidentally invoke </w:t>
-      </w:r>
-      <w:r>
-        <w:t>FSL’s internal version</w:t>
-      </w:r>
-      <w:r>
-        <w:t xml:space="preserve"> </w:t>
-      </w:r>
-      <w:r>
         <w:t xml:space="preserve">of python </w:t>
       </w:r>
       <w:r>
@@ -4119,11 +4205,6 @@
       <w:r>
         <w:t>export PATH="/opt/homebrew/bin:/usr/local/bin:/usr/local/sbin:~/bin:/usr/bin:$PATH"</w:t>
       </w:r>
-    </w:p>
-    <w:p>
-      <w:pPr>
-        <w:spacing w:after="0"/>
-      </w:pPr>
     </w:p>
     <w:sectPr>
       <w:pgSz w:w="12240" w:h="15840"/>
@@ -4136,7 +4217,7 @@
 </file>
 
 <file path=word/numbering.xml><?xml version="1.0" encoding="utf-8"?>
-<w:numbering xmlns:wpc="http://schemas.microsoft.com/office/word/2010/wordprocessingCanvas" xmlns:cx="http://schemas.microsoft.com/office/drawing/2014/chartex" xmlns:cx1="http://schemas.microsoft.com/office/drawing/2015/9/8/chartex" xmlns:cx2="http://schemas.microsoft.com/office/drawing/2015/10/21/chartex" xmlns:cx3="http://schemas.microsoft.com/office/drawing/2016/5/9/chartex" xmlns:cx4="http://schemas.microsoft.com/office/drawing/2016/5/10/chartex" xmlns:cx5="http://schemas.microsoft.com/office/drawing/2016/5/11/chartex" xmlns:cx6="http://schemas.microsoft.com/office/drawing/2016/5/12/chartex" xmlns:cx7="http://schemas.microsoft.com/office/drawing/2016/5/13/chartex" xmlns:cx8="http://schemas.microsoft.com/office/drawing/2016/5/14/chartex" xmlns:mc="http://schemas.openxmlformats.org/markup-compatibility/2006" xmlns:aink="http://schemas.microsoft.com/office/drawing/2016/ink" xmlns:am3d="http://schemas.microsoft.com/office/drawing/2017/model3d" xmlns:o="urn:schemas-microsoft-com:office:office" xmlns:oel="http://schemas.microsoft.com/office/2019/extlst" xmlns:r="http://schemas.openxmlformats.org/officeDocument/2006/relationships" xmlns:m="http://schemas.openxmlformats.org/officeDocument/2006/math" xmlns:v="urn:schemas-microsoft-com:vml" xmlns:wp14="http://schemas.microsoft.com/office/word/2010/wordprocessingDrawing" xmlns:wp="http://schemas.openxmlformats.org/drawingml/2006/wordprocessingDrawing" xmlns:w10="urn:schemas-microsoft-com:office:word" xmlns:w="http://schemas.openxmlformats.org/wordprocessingml/2006/main" xmlns:w14="http://schemas.microsoft.com/office/word/2010/wordml" xmlns:w15="http://schemas.microsoft.com/office/word/2012/wordml" xmlns:w16cex="http://schemas.microsoft.com/office/word/2018/wordml/cex" xmlns:w16cid="http://schemas.microsoft.com/office/word/2016/wordml/cid" xmlns:w16="http://schemas.microsoft.com/office/word/2018/wordml" xmlns:w16sdtdh="http://schemas.microsoft.com/office/word/2020/wordml/sdtdatahash" xmlns:w16se="http://schemas.microsoft.com/office/word/2015/wordml/symex" xmlns:wpg="http://schemas.microsoft.com/office/word/2010/wordprocessingGroup" xmlns:wpi="http://schemas.microsoft.com/office/word/2010/wordprocessingInk" xmlns:wne="http://schemas.microsoft.com/office/word/2006/wordml" xmlns:wps="http://schemas.microsoft.com/office/word/2010/wordprocessingShape" mc:Ignorable="w14 w15 w16se w16cid w16 w16cex w16sdtdh wp14">
+<w:numbering xmlns:wpc="http://schemas.microsoft.com/office/word/2010/wordprocessingCanvas" xmlns:cx="http://schemas.microsoft.com/office/drawing/2014/chartex" xmlns:cx1="http://schemas.microsoft.com/office/drawing/2015/9/8/chartex" xmlns:cx2="http://schemas.microsoft.com/office/drawing/2015/10/21/chartex" xmlns:cx3="http://schemas.microsoft.com/office/drawing/2016/5/9/chartex" xmlns:cx4="http://schemas.microsoft.com/office/drawing/2016/5/10/chartex" xmlns:cx5="http://schemas.microsoft.com/office/drawing/2016/5/11/chartex" xmlns:cx6="http://schemas.microsoft.com/office/drawing/2016/5/12/chartex" xmlns:cx7="http://schemas.microsoft.com/office/drawing/2016/5/13/chartex" xmlns:cx8="http://schemas.microsoft.com/office/drawing/2016/5/14/chartex" xmlns:mc="http://schemas.openxmlformats.org/markup-compatibility/2006" xmlns:aink="http://schemas.microsoft.com/office/drawing/2016/ink" xmlns:am3d="http://schemas.microsoft.com/office/drawing/2017/model3d" xmlns:o="urn:schemas-microsoft-com:office:office" xmlns:oel="http://schemas.microsoft.com/office/2019/extlst" xmlns:r="http://schemas.openxmlformats.org/officeDocument/2006/relationships" xmlns:m="http://schemas.openxmlformats.org/officeDocument/2006/math" xmlns:v="urn:schemas-microsoft-com:vml" xmlns:wp14="http://schemas.microsoft.com/office/word/2010/wordprocessingDrawing" xmlns:wp="http://schemas.openxmlformats.org/drawingml/2006/wordprocessingDrawing" xmlns:w10="urn:schemas-microsoft-com:office:word" xmlns:w="http://schemas.openxmlformats.org/wordprocessingml/2006/main" xmlns:w14="http://schemas.microsoft.com/office/word/2010/wordml" xmlns:w15="http://schemas.microsoft.com/office/word/2012/wordml" xmlns:w16cex="http://schemas.microsoft.com/office/word/2018/wordml/cex" xmlns:w16cid="http://schemas.microsoft.com/office/word/2016/wordml/cid" xmlns:w16="http://schemas.microsoft.com/office/word/2018/wordml" xmlns:w16du="http://schemas.microsoft.com/office/word/2023/wordml/word16du" xmlns:w16sdtdh="http://schemas.microsoft.com/office/word/2020/wordml/sdtdatahash" xmlns:w16sdtfl="http://schemas.microsoft.com/office/word/2024/wordml/sdtformatlock" xmlns:w16se="http://schemas.microsoft.com/office/word/2015/wordml/symex" xmlns:wpg="http://schemas.microsoft.com/office/word/2010/wordprocessingGroup" xmlns:wpi="http://schemas.microsoft.com/office/word/2010/wordprocessingInk" xmlns:wne="http://schemas.microsoft.com/office/word/2006/wordml" xmlns:wps="http://schemas.microsoft.com/office/word/2010/wordprocessingShape" mc:Ignorable="w14 w15 w16se w16cid w16 w16cex w16sdtdh w16sdtfl w16du wp14">
   <w:abstractNum w:abstractNumId="0" w15:restartNumberingAfterBreak="0">
     <w:nsid w:val="05793448"/>
     <w:multiLevelType w:val="hybridMultilevel"/>
@@ -4257,7 +4338,7 @@
 </file>
 
 <file path=word/styles.xml><?xml version="1.0" encoding="utf-8"?>
-<w:styles xmlns:mc="http://schemas.openxmlformats.org/markup-compatibility/2006" xmlns:r="http://schemas.openxmlformats.org/officeDocument/2006/relationships" xmlns:w="http://schemas.openxmlformats.org/wordprocessingml/2006/main" xmlns:w14="http://schemas.microsoft.com/office/word/2010/wordml" xmlns:w15="http://schemas.microsoft.com/office/word/2012/wordml" xmlns:w16cex="http://schemas.microsoft.com/office/word/2018/wordml/cex" xmlns:w16cid="http://schemas.microsoft.com/office/word/2016/wordml/cid" xmlns:w16="http://schemas.microsoft.com/office/word/2018/wordml" xmlns:w16sdtdh="http://schemas.microsoft.com/office/word/2020/wordml/sdtdatahash" xmlns:w16se="http://schemas.microsoft.com/office/word/2015/wordml/symex" mc:Ignorable="w14 w15 w16se w16cid w16 w16cex w16sdtdh">
+<w:styles xmlns:mc="http://schemas.openxmlformats.org/markup-compatibility/2006" xmlns:r="http://schemas.openxmlformats.org/officeDocument/2006/relationships" xmlns:w="http://schemas.openxmlformats.org/wordprocessingml/2006/main" xmlns:w14="http://schemas.microsoft.com/office/word/2010/wordml" xmlns:w15="http://schemas.microsoft.com/office/word/2012/wordml" xmlns:w16cex="http://schemas.microsoft.com/office/word/2018/wordml/cex" xmlns:w16cid="http://schemas.microsoft.com/office/word/2016/wordml/cid" xmlns:w16="http://schemas.microsoft.com/office/word/2018/wordml" xmlns:w16du="http://schemas.microsoft.com/office/word/2023/wordml/word16du" xmlns:w16sdtdh="http://schemas.microsoft.com/office/word/2020/wordml/sdtdatahash" xmlns:w16sdtfl="http://schemas.microsoft.com/office/word/2024/wordml/sdtformatlock" xmlns:w16se="http://schemas.microsoft.com/office/word/2015/wordml/symex" mc:Ignorable="w14 w15 w16se w16cid w16 w16cex w16sdtdh w16sdtfl w16du">
   <w:docDefaults>
     <w:rPrDefault>
       <w:rPr>

</xml_diff>